<commit_message>
Update ADAM_LSTM_D_s2s_model_keras.json, Ex2_Touros_Report.docx, and 18 more files...
</commit_message>
<xml_diff>
--- a/Exercise 2/Ex2_Touros_Report.docx
+++ b/Exercise 2/Ex2_Touros_Report.docx
@@ -56,7 +56,7 @@
                           </pic:cNvPicPr>
                         </pic:nvPicPr>
                         <pic:blipFill rotWithShape="1">
-                          <a:blip r:embed="rId7" cstate="print">
+                          <a:blip r:embed="rId8" cstate="print">
                             <a:extLst>
                               <a:ext uri="{28A0092B-C50C-407E-A947-70E740481C1C}">
                                 <a14:useLocalDpi xmlns:a14="http://schemas.microsoft.com/office/drawing/2010/main" val="0"/>
@@ -197,7 +197,7 @@
                           </pic:cNvPicPr>
                         </pic:nvPicPr>
                         <pic:blipFill rotWithShape="1">
-                          <a:blip r:embed="rId8" cstate="print">
+                          <a:blip r:embed="rId9" cstate="print">
                             <a:extLst>
                               <a:ext uri="{28A0092B-C50C-407E-A947-70E740481C1C}">
                                 <a14:useLocalDpi xmlns:a14="http://schemas.microsoft.com/office/drawing/2010/main" val="0"/>
@@ -280,6 +280,7 @@
           <w:rFonts w:ascii="Times New Roman" w:hAnsi="Times New Roman" w:cs="Times New Roman"/>
           <w:sz w:val="28"/>
           <w:szCs w:val="28"/>
+          <w:lang w:val="en-GB"/>
         </w:rPr>
       </w:pPr>
       <w:r>
@@ -348,7 +349,7 @@
                     </pic:cNvPicPr>
                   </pic:nvPicPr>
                   <pic:blipFill>
-                    <a:blip r:embed="rId9">
+                    <a:blip r:embed="rId10">
                       <a:extLst>
                         <a:ext uri="{28A0092B-C50C-407E-A947-70E740481C1C}">
                           <a14:useLocalDpi xmlns:a14="http://schemas.microsoft.com/office/drawing/2010/main" val="0"/>
@@ -463,31 +464,20 @@
     </w:p>
     <w:p>
       <w:pPr>
-        <w:pStyle w:val="Heading2"/>
-        <w:spacing w:before="120" w:line="240" w:lineRule="auto"/>
-        <w:ind w:firstLine="851"/>
-        <w:rPr>
-          <w:rFonts w:ascii="Times New Roman" w:hAnsi="Times New Roman" w:cs="Times New Roman"/>
-          <w:b/>
-          <w:bCs/>
-          <w:sz w:val="22"/>
-          <w:szCs w:val="22"/>
-        </w:rPr>
-      </w:pPr>
-      <w:r>
-        <w:rPr>
-          <w:rFonts w:ascii="Times New Roman" w:hAnsi="Times New Roman" w:cs="Times New Roman"/>
-          <w:b/>
-          <w:bCs/>
-          <w:sz w:val="22"/>
-          <w:szCs w:val="22"/>
-        </w:rPr>
+        <w:pStyle w:val="Heading1"/>
+      </w:pPr>
+      <w:r>
         <w:lastRenderedPageBreak/>
-        <w:t>Experimental Setup and Data Pre-processing</w:t>
-      </w:r>
-    </w:p>
-    <w:p/>
-    <w:p>
+        <w:t>Data Pre-processing</w:t>
+      </w:r>
+      <w:r>
+        <w:t xml:space="preserve"> &amp; Vocabulary Creation</w:t>
+      </w:r>
+    </w:p>
+    <w:p>
+      <w:pPr>
+        <w:jc w:val="both"/>
+      </w:pPr>
       <w:r>
         <w:t>We downloaded the original, unprocessed corpus</w:t>
       </w:r>
@@ -506,56 +496,450 @@
     </w:p>
     <w:p>
       <w:pPr>
+        <w:jc w:val="both"/>
+      </w:pPr>
+      <w:r>
+        <w:t>We started from the “</w:t>
+      </w:r>
+      <w:r>
+        <w:t>movie_lines.txt</w:t>
+      </w:r>
+      <w:r>
+        <w:t>” file, keepi</w:t>
+      </w:r>
+      <w:r>
+        <w:t>ng only the required columns, namely, "LineID" and "Line"</w:t>
+      </w:r>
+      <w:r>
+        <w:t>. We then s</w:t>
+      </w:r>
+      <w:r>
+        <w:t>trip</w:t>
+      </w:r>
+      <w:r>
+        <w:t>ped</w:t>
+      </w:r>
+      <w:r>
+        <w:t xml:space="preserve"> the space from "LineID" for further usage and change</w:t>
+      </w:r>
+      <w:r>
+        <w:t>d</w:t>
+      </w:r>
+      <w:r>
+        <w:t xml:space="preserve"> the datatype of "Line"</w:t>
+      </w:r>
+      <w:r>
+        <w:t xml:space="preserve"> to string.  We then moved to the “</w:t>
+      </w:r>
+      <w:r>
+        <w:t>movie_conversations.txt</w:t>
+      </w:r>
+      <w:r>
+        <w:t xml:space="preserve">” file, which contained the line sequences. The only necessary field was “conversations”, so we created a list of these conversations, joining them with the actual lines using the LineID column. This initial load takes approximately 5 minutes in our laptop, so we stored the clean “conversations” file as a pickle for further usage. </w:t>
+      </w:r>
+    </w:p>
+    <w:p>
+      <w:pPr>
+        <w:jc w:val="both"/>
+      </w:pPr>
+      <w:r>
+        <w:t xml:space="preserve">The resulting file contains too many utterances for our laptop’s RAM to handle, so we decided to take a sample of 30,000 conversations picking random indices from the conversation pickle. Having the new sample of </w:t>
+      </w:r>
+      <w:r>
+        <w:t>conversations,</w:t>
+      </w:r>
+      <w:r>
+        <w:t xml:space="preserve"> we then create</w:t>
+      </w:r>
+      <w:r>
+        <w:t>d</w:t>
+      </w:r>
+      <w:r>
+        <w:t xml:space="preserve"> pairs of questions and answers</w:t>
+      </w:r>
+      <w:r>
+        <w:t xml:space="preserve">, by looping through </w:t>
+      </w:r>
+      <w:r>
+        <w:t>each conversation and extracting a line and its follow-up, ending in the penultimate line. This means that if a conversation included “Hello”, “Greetings. How are you?”, “I am fine, thank you” this would generate two pairs of questions and answers:</w:t>
+      </w:r>
+    </w:p>
+    <w:p>
+      <w:pPr>
+        <w:pStyle w:val="ListParagraph"/>
+        <w:numPr>
+          <w:ilvl w:val="0"/>
+          <w:numId w:val="1"/>
+        </w:numPr>
+        <w:jc w:val="both"/>
+      </w:pPr>
+      <w:r>
+        <w:t>“Hello”, “Greetings. How are you?”</w:t>
+      </w:r>
+    </w:p>
+    <w:p>
+      <w:pPr>
+        <w:pStyle w:val="ListParagraph"/>
+        <w:numPr>
+          <w:ilvl w:val="0"/>
+          <w:numId w:val="1"/>
+        </w:numPr>
+        <w:jc w:val="both"/>
+      </w:pPr>
+      <w:r>
+        <w:t>“Greetings. How are you?”, “I am fine, thank you”</w:t>
+      </w:r>
+    </w:p>
+    <w:p>
+      <w:pPr>
+        <w:jc w:val="both"/>
+      </w:pPr>
+      <w:r>
+        <w:t>We applied some basic text cleaning and removed all punctuation. Still, the data being too large for our capabilities, we decided to apply 2 measures of sub-sampling:</w:t>
+      </w:r>
+    </w:p>
+    <w:p>
+      <w:pPr>
+        <w:pStyle w:val="ListParagraph"/>
+        <w:numPr>
+          <w:ilvl w:val="0"/>
+          <w:numId w:val="2"/>
+        </w:numPr>
+        <w:jc w:val="both"/>
+      </w:pPr>
+      <w:r>
+        <w:t xml:space="preserve">Remove pairs of questions and answers when either is larger than a maximum word threshold or smaller than a minimum word threshold. Essentially, we removed from the dataset </w:t>
+      </w:r>
+      <w:r>
+        <w:t xml:space="preserve">conversations containing </w:t>
+      </w:r>
+      <w:r>
+        <w:t xml:space="preserve">too large or too small lines. </w:t>
+      </w:r>
+    </w:p>
+    <w:p>
+      <w:pPr>
+        <w:pStyle w:val="ListParagraph"/>
+        <w:numPr>
+          <w:ilvl w:val="0"/>
+          <w:numId w:val="2"/>
+        </w:numPr>
+        <w:jc w:val="both"/>
+      </w:pPr>
+      <w:r>
+        <w:t xml:space="preserve">Remove pairs of questions and answers when either contains words that are too rare in our vocabulary, given a minimum word frequency threshold. </w:t>
+      </w:r>
+    </w:p>
+    <w:p>
+      <w:pPr>
+        <w:jc w:val="both"/>
+      </w:pPr>
+      <w:r>
+        <w:t xml:space="preserve">Controlling either of those thresholds allows us to effectively </w:t>
+      </w:r>
+      <w:r>
+        <w:t>shorten or enlarge the sample and vocabulary sizes</w:t>
+      </w:r>
+      <w:r>
+        <w:t>, according to our capacity</w:t>
+      </w:r>
+      <w:r>
+        <w:t>. These parameters played a significant role in the executability of the code, as well as in the results, as larger sample sizes and vocabularies seemed to improve the chatbot’s eloquence.</w:t>
+      </w:r>
+    </w:p>
+    <w:p>
+      <w:pPr>
+        <w:jc w:val="both"/>
+      </w:pPr>
+      <w:r>
+        <w:t xml:space="preserve">As a final pre-processing step, we applied &lt;BOS&gt; (Beginning of Sentence) and &lt;EOS&gt; (Ending of Sentence) tagging in the answers, which is an essential step for the input and output of the decoding module of our model, </w:t>
+      </w:r>
+      <w:r>
+        <w:t xml:space="preserve">as will be explained </w:t>
+      </w:r>
+      <w:r>
+        <w:t>later. We created a vocabulary dictionary, using the Keras Tokenizer and</w:t>
+      </w:r>
+      <w:r>
+        <w:t xml:space="preserve"> used the same tokenizer to convert the questions and answers to padded sequences of tokens. </w:t>
+      </w:r>
+    </w:p>
+    <w:p>
+      <w:pPr>
+        <w:pStyle w:val="Heading1"/>
+      </w:pPr>
+      <w:r>
+        <w:t>The Model &amp; Architecture</w:t>
+      </w:r>
+    </w:p>
+    <w:p>
+      <w:pPr>
+        <w:jc w:val="both"/>
+      </w:pPr>
+      <w:r>
+        <w:t xml:space="preserve">The implementation of our architecture is done using TensorFlow 1.15.0, using the Keras distribution that is packaged with it. It seemed to be the most easy-to-use and intuitive way to go about this task, as the keras library allows us to have a higher level interface with the model, handling most of the things that happen under the hood, and giving us more time to spend on understanding our architecture. </w:t>
+      </w:r>
+    </w:p>
+    <w:p>
+      <w:pPr>
+        <w:jc w:val="both"/>
+      </w:pPr>
+      <w:r>
+        <w:lastRenderedPageBreak/>
+        <w:t xml:space="preserve">We chose to use a sequence to sequence model, making use of Long Short-Term Memory Layers as encoding and decoding modules. The input of each of the two modules is passed through an embedding layer, which transforms the padded sequences of word IDs to representations of appropriate dimensionality to be fed to the model. </w:t>
+      </w:r>
+      <w:r>
+        <w:t xml:space="preserve">The HIDDEN_DIM parameter controls the latent dimensionality of each of the two LSTM layers (i.e. the number of LSTM “cells”), and, thus, is also needed as a parameter </w:t>
+      </w:r>
+      <w:r>
+        <w:t>to construct the dimensions of</w:t>
+      </w:r>
+      <w:r>
+        <w:t xml:space="preserve"> the embedding layers. </w:t>
+      </w:r>
+    </w:p>
+    <w:p>
+      <w:pPr>
+        <w:jc w:val="both"/>
+      </w:pPr>
+      <w:r>
+        <w:t>W</w:t>
+      </w:r>
+      <w:r>
+        <w:t xml:space="preserve">e use the default activation functions in both encoder and decoder LSTMs. These are tanh for the output of the layer and </w:t>
+      </w:r>
+      <w:r>
+        <w:t xml:space="preserve">hard sigmoid for the recurrent step. </w:t>
+      </w:r>
+      <w:r>
+        <w:t>We thought it pointless to search for other activation functions for LSTMs, as we research suggests that they work best with this type of model.</w:t>
+      </w:r>
+      <w:r>
+        <w:rPr>
+          <w:rStyle w:val="FootnoteReference"/>
+        </w:rPr>
+        <w:footnoteReference w:id="2"/>
+      </w:r>
+      <w:r>
+        <w:t xml:space="preserve"> </w:t>
+      </w:r>
+      <w:r>
+        <w:t xml:space="preserve">We set the “return state” of the encoder to true, as we feed the internal states of the encoder’s gated units to initialise the decoder’s gated units. </w:t>
+      </w:r>
+    </w:p>
+    <w:p>
+      <w:pPr>
+        <w:jc w:val="both"/>
+      </w:pPr>
+      <w:r>
+        <w:t xml:space="preserve">After the decoder LSTM layer, we add a fully connected output layer, with a softmax activation. This is necessary in order to return the words with the highest probability. Due to the nature of the output of this layer, we format the target output (against which the model is calculating its errors) in 3 dimensions: sample size, length of the maximum padded decoder output, and the vocabulary size. We can think of this shape as a one-hot-sequence encoding, as each word ID of the padded sequence is transformed to a one-hot-vector. </w:t>
+      </w:r>
+      <w:r>
+        <w:t xml:space="preserve">We should also note here, that the output matrix is shifted to the right by one step, meaning that instead of the beginning of the sentence token, the output starts from a zero-pad. The reason for this will be explained later, at the inference stage. </w:t>
+      </w:r>
+    </w:p>
+    <w:p>
+      <w:pPr>
+        <w:jc w:val="both"/>
+      </w:pPr>
+      <w:r>
+        <w:t>As the output of the model is an array of probabilities, it seemed natural to use categorical cross-entropy as the loss function</w:t>
+      </w:r>
+      <w:r>
+        <w:t>, given that it corresponds best to the softmax activation of the Dense output layer</w:t>
+      </w:r>
+      <w:r>
+        <w:rPr>
+          <w:rStyle w:val="FootnoteReference"/>
+        </w:rPr>
+        <w:footnoteReference w:id="3"/>
+      </w:r>
+      <w:r>
+        <w:t xml:space="preserve">. </w:t>
+      </w:r>
+    </w:p>
+    <w:p>
+      <w:pPr>
+        <w:jc w:val="both"/>
+      </w:pPr>
+      <w:r>
+        <w:t xml:space="preserve">We then proceed to train the model using batches of 100 </w:t>
+      </w:r>
+      <w:r>
+        <w:t>conversations and 45 epochs, using RMS</w:t>
+      </w:r>
+      <w:r>
+        <w:t>P</w:t>
+      </w:r>
+      <w:r>
+        <w:t xml:space="preserve">rop as an optimiser. </w:t>
+      </w:r>
+      <w:r>
+        <w:t>The choice of RMSProp makes sense, as we tend to have the problem of exploding and vanishing gradients in RNNs, therefore R</w:t>
+      </w:r>
+      <w:r>
+        <w:t xml:space="preserve">MSProp seems as a fast and obvious choice. </w:t>
+      </w:r>
+      <w:r>
+        <w:t>We also try the Adam optimiser</w:t>
+      </w:r>
+      <w:r>
+        <w:t>,</w:t>
+      </w:r>
+      <w:r>
+        <w:t xml:space="preserve"> to mediocre results. </w:t>
+      </w:r>
+      <w:r>
+        <w:t xml:space="preserve">The choice of batches and epochs is arbitrary at this point, and not much thinking is initially put into it, other than execution time and memory load. </w:t>
+      </w:r>
+    </w:p>
+    <w:p>
+      <w:pPr>
+        <w:pStyle w:val="Heading1"/>
+      </w:pPr>
+      <w:r>
+        <w:t>Inference Models</w:t>
+      </w:r>
+    </w:p>
+    <w:p>
+      <w:r>
+        <w:t>In order to decode test sentences, we need to be able to make inferences out of the given test sentences. For this, the following process is followed:</w:t>
+      </w:r>
+    </w:p>
+    <w:p>
+      <w:pPr>
+        <w:pStyle w:val="ListParagraph"/>
+        <w:numPr>
+          <w:ilvl w:val="0"/>
+          <w:numId w:val="4"/>
+        </w:numPr>
+      </w:pPr>
+      <w:r>
+        <w:t>Encode the input sentence and retrieve the initial decoder state</w:t>
+      </w:r>
+    </w:p>
+    <w:p>
+      <w:pPr>
+        <w:pStyle w:val="ListParagraph"/>
+        <w:numPr>
+          <w:ilvl w:val="0"/>
+          <w:numId w:val="4"/>
+        </w:numPr>
+      </w:pPr>
+      <w:r>
+        <w:t>Run one step of the decoder with this initial state and a "start of sequence" token as target. The output will be the next target character.</w:t>
+      </w:r>
+    </w:p>
+    <w:p>
+      <w:pPr>
+        <w:pStyle w:val="ListParagraph"/>
+        <w:numPr>
+          <w:ilvl w:val="0"/>
+          <w:numId w:val="4"/>
+        </w:numPr>
+      </w:pPr>
+      <w:r>
+        <w:t>Append the target character predicted and repeat.</w:t>
+      </w:r>
+    </w:p>
+    <w:p>
+      <w:pPr>
+        <w:pStyle w:val="ListParagraph"/>
+        <w:numPr>
+          <w:ilvl w:val="0"/>
+          <w:numId w:val="4"/>
+        </w:numPr>
+      </w:pPr>
+      <w:r>
+        <w:t xml:space="preserve">End when an End of Sentence token is consumed. </w:t>
+      </w:r>
+    </w:p>
+    <w:p>
+      <w:r>
+        <w:t xml:space="preserve">Finally, we make conversations with our Chatbot, using an interactive prompt. The results are summarized in the following section, wherein the clear winner is the </w:t>
+      </w:r>
+      <w:r>
+        <w:t>4</w:t>
+      </w:r>
+      <w:r>
+        <w:rPr>
+          <w:vertAlign w:val="superscript"/>
+        </w:rPr>
+        <w:t>th</w:t>
+      </w:r>
+      <w:r>
+        <w:t xml:space="preserve"> </w:t>
+      </w:r>
+      <w:r>
+        <w:t>model, which is also the one kept in the attached Jupyter Notebook. For convenience and reproducibility purposes, we have also stored and attached the model and weights in json and h5 formats respectively</w:t>
+      </w:r>
+      <w:r>
+        <w:t xml:space="preserve"> and commented out any piece of code that would run for too long.</w:t>
+      </w:r>
+      <w:bookmarkStart w:id="3" w:name="_GoBack"/>
+      <w:bookmarkEnd w:id="3"/>
+    </w:p>
+    <w:p>
+      <w:pPr>
+        <w:pStyle w:val="Heading1"/>
         <w:sectPr>
           <w:pgSz w:w="11906" w:h="16838"/>
-          <w:pgMar w:top="1440" w:right="1440" w:bottom="1440" w:left="1440" w:header="708" w:footer="708" w:gutter="0"/>
+          <w:pgMar w:top="1276" w:right="1440" w:bottom="1440" w:left="1440" w:header="708" w:footer="708" w:gutter="0"/>
           <w:cols w:space="708"/>
           <w:docGrid w:linePitch="360"/>
         </w:sectPr>
       </w:pPr>
-      <w:bookmarkStart w:id="3" w:name="_GoBack"/>
-      <w:bookmarkEnd w:id="3"/>
+    </w:p>
+    <w:p>
+      <w:pPr>
+        <w:pStyle w:val="Heading1"/>
+        <w:spacing w:before="0"/>
+      </w:pPr>
+      <w:r>
+        <w:lastRenderedPageBreak/>
+        <w:t>Results</w:t>
+      </w:r>
     </w:p>
     <w:tbl>
       <w:tblPr>
         <w:tblStyle w:val="GridTable5Dark-Accent1"/>
-        <w:tblpPr w:leftFromText="180" w:rightFromText="180" w:vertAnchor="text" w:horzAnchor="margin" w:tblpXSpec="center" w:tblpY="-815"/>
-        <w:tblW w:w="15883" w:type="dxa"/>
+        <w:tblpPr w:rightFromText="227" w:vertAnchor="text" w:horzAnchor="margin" w:tblpX="-572" w:tblpY="1"/>
+        <w:tblW w:w="15749" w:type="dxa"/>
         <w:tblLayout w:type="fixed"/>
         <w:tblLook w:val="04A0" w:firstRow="1" w:lastRow="0" w:firstColumn="1" w:lastColumn="0" w:noHBand="0" w:noVBand="1"/>
       </w:tblPr>
       <w:tblGrid>
-        <w:gridCol w:w="3120"/>
-        <w:gridCol w:w="7802"/>
-        <w:gridCol w:w="4961"/>
+        <w:gridCol w:w="3152"/>
+        <w:gridCol w:w="7883"/>
+        <w:gridCol w:w="4714"/>
       </w:tblGrid>
       <w:tr>
         <w:trPr>
           <w:cnfStyle w:val="100000000000" w:firstRow="1" w:lastRow="0" w:firstColumn="0" w:lastColumn="0" w:oddVBand="0" w:evenVBand="0" w:oddHBand="0" w:evenHBand="0" w:firstRowFirstColumn="0" w:firstRowLastColumn="0" w:lastRowFirstColumn="0" w:lastRowLastColumn="0"/>
-          <w:trHeight w:val="536"/>
+          <w:trHeight w:val="539"/>
         </w:trPr>
         <w:tc>
           <w:tcPr>
             <w:cnfStyle w:val="001000000000" w:firstRow="0" w:lastRow="0" w:firstColumn="1" w:lastColumn="0" w:oddVBand="0" w:evenVBand="0" w:oddHBand="0" w:evenHBand="0" w:firstRowFirstColumn="0" w:firstRowLastColumn="0" w:lastRowFirstColumn="0" w:lastRowLastColumn="0"/>
-            <w:tcW w:w="3120" w:type="dxa"/>
+            <w:tcW w:w="3152" w:type="dxa"/>
           </w:tcPr>
           <w:p>
             <w:r>
-              <w:lastRenderedPageBreak/>
-              <w:t>P</w:t>
-            </w:r>
-            <w:r>
-              <w:t>arameters</w:t>
+              <w:t>Parameters</w:t>
             </w:r>
           </w:p>
         </w:tc>
         <w:tc>
           <w:tcPr>
-            <w:tcW w:w="7802" w:type="dxa"/>
+            <w:tcW w:w="7883" w:type="dxa"/>
           </w:tcPr>
           <w:p>
             <w:pPr>
               <w:cnfStyle w:val="100000000000" w:firstRow="1" w:lastRow="0" w:firstColumn="0" w:lastColumn="0" w:oddVBand="0" w:evenVBand="0" w:oddHBand="0" w:evenHBand="0" w:firstRowFirstColumn="0" w:firstRowLastColumn="0" w:lastRowFirstColumn="0" w:lastRowLastColumn="0"/>
+              <w:rPr>
+                <w:b w:val="0"/>
+                <w:bCs w:val="0"/>
+              </w:rPr>
             </w:pPr>
             <w:r>
               <w:t>Model</w:t>
@@ -564,27 +948,36 @@
         </w:tc>
         <w:tc>
           <w:tcPr>
-            <w:tcW w:w="4961" w:type="dxa"/>
+            <w:tcW w:w="4714" w:type="dxa"/>
           </w:tcPr>
           <w:p>
             <w:pPr>
               <w:cnfStyle w:val="100000000000" w:firstRow="1" w:lastRow="0" w:firstColumn="0" w:lastColumn="0" w:oddVBand="0" w:evenVBand="0" w:oddHBand="0" w:evenHBand="0" w:firstRowFirstColumn="0" w:firstRowLastColumn="0" w:lastRowFirstColumn="0" w:lastRowLastColumn="0"/>
+              <w:rPr>
+                <w:b w:val="0"/>
+                <w:bCs w:val="0"/>
+              </w:rPr>
             </w:pPr>
             <w:r>
               <w:t>Conversations</w:t>
             </w:r>
+          </w:p>
+          <w:p>
+            <w:pPr>
+              <w:cnfStyle w:val="100000000000" w:firstRow="1" w:lastRow="0" w:firstColumn="0" w:lastColumn="0" w:oddVBand="0" w:evenVBand="0" w:oddHBand="0" w:evenHBand="0" w:firstRowFirstColumn="0" w:firstRowLastColumn="0" w:lastRowFirstColumn="0" w:lastRowLastColumn="0"/>
+            </w:pPr>
           </w:p>
         </w:tc>
       </w:tr>
       <w:tr>
         <w:trPr>
           <w:cnfStyle w:val="000000100000" w:firstRow="0" w:lastRow="0" w:firstColumn="0" w:lastColumn="0" w:oddVBand="0" w:evenVBand="0" w:oddHBand="1" w:evenHBand="0" w:firstRowFirstColumn="0" w:firstRowLastColumn="0" w:lastRowFirstColumn="0" w:lastRowLastColumn="0"/>
-          <w:trHeight w:val="4209"/>
+          <w:trHeight w:val="4400"/>
         </w:trPr>
         <w:tc>
           <w:tcPr>
             <w:cnfStyle w:val="001000000000" w:firstRow="0" w:lastRow="0" w:firstColumn="1" w:lastColumn="0" w:oddVBand="0" w:evenVBand="0" w:oddHBand="0" w:evenHBand="0" w:firstRowFirstColumn="0" w:firstRowLastColumn="0" w:lastRowFirstColumn="0" w:lastRowLastColumn="0"/>
-            <w:tcW w:w="3120" w:type="dxa"/>
+            <w:tcW w:w="3152" w:type="dxa"/>
           </w:tcPr>
           <w:p>
             <w:r>
@@ -610,10 +1003,7 @@
           </w:p>
           <w:p>
             <w:r>
-              <w:t xml:space="preserve">Min Word Frequency = </w:t>
-            </w:r>
-            <w:r>
-              <w:t>1</w:t>
+              <w:t>Min Word Frequency = 1</w:t>
             </w:r>
           </w:p>
           <w:p>
@@ -662,13 +1052,7 @@
           </w:p>
           <w:p>
             <w:r>
-              <w:t xml:space="preserve">LSTM Hidden Layers = </w:t>
-            </w:r>
-            <w:r>
-              <w:t>2</w:t>
-            </w:r>
-            <w:r>
-              <w:t>00</w:t>
+              <w:t>LSTM Hidden Layers = 200</w:t>
             </w:r>
           </w:p>
           <w:p>
@@ -706,65 +1090,21 @@
         </w:tc>
         <w:tc>
           <w:tcPr>
-            <w:tcW w:w="7802" w:type="dxa"/>
+            <w:tcW w:w="7883" w:type="dxa"/>
           </w:tcPr>
           <w:p>
             <w:pPr>
               <w:cnfStyle w:val="000000100000" w:firstRow="0" w:lastRow="0" w:firstColumn="0" w:lastColumn="0" w:oddVBand="0" w:evenVBand="0" w:oddHBand="1" w:evenHBand="0" w:firstRowFirstColumn="0" w:firstRowLastColumn="0" w:lastRowFirstColumn="0" w:lastRowLastColumn="0"/>
             </w:pPr>
             <w:r>
+              <w:rPr>
+                <w:noProof/>
+              </w:rPr>
               <w:drawing>
-                <wp:inline distT="0" distB="0" distL="0" distR="0" wp14:anchorId="56EC6F11" wp14:editId="476DD44A">
+                <wp:inline distT="0" distB="0" distL="0" distR="0" wp14:anchorId="6D33F92F" wp14:editId="7DEB6872">
                   <wp:extent cx="4817110" cy="2342515"/>
                   <wp:effectExtent l="0" t="0" r="2540" b="635"/>
                   <wp:docPr id="6" name="Picture 6"/>
-                  <wp:cNvGraphicFramePr>
-                    <a:graphicFrameLocks xmlns:a="http://schemas.openxmlformats.org/drawingml/2006/main" noChangeAspect="1"/>
-                  </wp:cNvGraphicFramePr>
-                  <a:graphic xmlns:a="http://schemas.openxmlformats.org/drawingml/2006/main">
-                    <a:graphicData uri="http://schemas.openxmlformats.org/drawingml/2006/picture">
-                      <pic:pic xmlns:pic="http://schemas.openxmlformats.org/drawingml/2006/picture">
-                        <pic:nvPicPr>
-                          <pic:cNvPr id="1" name=""/>
-                          <pic:cNvPicPr/>
-                        </pic:nvPicPr>
-                        <pic:blipFill>
-                          <a:blip r:embed="rId10"/>
-                          <a:stretch>
-                            <a:fillRect/>
-                          </a:stretch>
-                        </pic:blipFill>
-                        <pic:spPr>
-                          <a:xfrm>
-                            <a:off x="0" y="0"/>
-                            <a:ext cx="4817110" cy="2342515"/>
-                          </a:xfrm>
-                          <a:prstGeom prst="rect">
-                            <a:avLst/>
-                          </a:prstGeom>
-                        </pic:spPr>
-                      </pic:pic>
-                    </a:graphicData>
-                  </a:graphic>
-                </wp:inline>
-              </w:drawing>
-            </w:r>
-          </w:p>
-        </w:tc>
-        <w:tc>
-          <w:tcPr>
-            <w:tcW w:w="4961" w:type="dxa"/>
-          </w:tcPr>
-          <w:p>
-            <w:pPr>
-              <w:cnfStyle w:val="000000100000" w:firstRow="0" w:lastRow="0" w:firstColumn="0" w:lastColumn="0" w:oddVBand="0" w:evenVBand="0" w:oddHBand="1" w:evenHBand="0" w:firstRowFirstColumn="0" w:firstRowLastColumn="0" w:lastRowFirstColumn="0" w:lastRowLastColumn="0"/>
-            </w:pPr>
-            <w:r>
-              <w:drawing>
-                <wp:inline distT="0" distB="0" distL="0" distR="0" wp14:anchorId="4B3EC8C1" wp14:editId="42A86795">
-                  <wp:extent cx="2400508" cy="2758679"/>
-                  <wp:effectExtent l="0" t="0" r="0" b="3810"/>
-                  <wp:docPr id="7" name="Picture 7"/>
                   <wp:cNvGraphicFramePr>
                     <a:graphicFrameLocks xmlns:a="http://schemas.openxmlformats.org/drawingml/2006/main" noChangeAspect="1"/>
                   </wp:cNvGraphicFramePr>
@@ -784,7 +1124,7 @@
                         <pic:spPr>
                           <a:xfrm>
                             <a:off x="0" y="0"/>
-                            <a:ext cx="2400508" cy="2758679"/>
+                            <a:ext cx="4817110" cy="2342515"/>
                           </a:xfrm>
                           <a:prstGeom prst="rect">
                             <a:avLst/>
@@ -800,148 +1140,123 @@
           <w:p>
             <w:pPr>
               <w:cnfStyle w:val="000000100000" w:firstRow="0" w:lastRow="0" w:firstColumn="0" w:lastColumn="0" w:oddVBand="0" w:evenVBand="0" w:oddHBand="1" w:evenHBand="0" w:firstRowFirstColumn="0" w:firstRowLastColumn="0" w:lastRowFirstColumn="0" w:lastRowLastColumn="0"/>
-            </w:pPr>
-          </w:p>
-        </w:tc>
-      </w:tr>
-      <w:tr>
-        <w:trPr>
-          <w:trHeight w:val="4209"/>
-        </w:trPr>
-        <w:tc>
-          <w:tcPr>
-            <w:cnfStyle w:val="001000000000" w:firstRow="0" w:lastRow="0" w:firstColumn="1" w:lastColumn="0" w:oddVBand="0" w:evenVBand="0" w:oddHBand="0" w:evenHBand="0" w:firstRowFirstColumn="0" w:firstRowLastColumn="0" w:lastRowFirstColumn="0" w:lastRowLastColumn="0"/>
-            <w:tcW w:w="3120" w:type="dxa"/>
-          </w:tcPr>
-          <w:p>
-            <w:r>
-              <w:t>Min Line Length = 1</w:t>
-            </w:r>
-          </w:p>
-          <w:p>
-            <w:pPr>
-              <w:rPr>
-                <w:b w:val="0"/>
-                <w:bCs w:val="0"/>
-              </w:rPr>
-            </w:pPr>
-            <w:r>
-              <w:t>Max Line Length = 12</w:t>
-            </w:r>
-          </w:p>
-          <w:p>
-            <w:r>
-              <w:t>Min Word Frequency = 2</w:t>
-            </w:r>
-          </w:p>
-          <w:p>
-            <w:r>
-              <w:t>Conversations Sample</w:t>
-            </w:r>
-            <w:r>
-              <w:t xml:space="preserve"> = 30</w:t>
-            </w:r>
-            <w:r>
-              <w:t>,</w:t>
-            </w:r>
-            <w:r>
-              <w:t>000</w:t>
-            </w:r>
-          </w:p>
-          <w:p>
-            <w:r>
-              <w:t xml:space="preserve">Questions Used: </w:t>
-            </w:r>
-            <w:r>
-              <w:t xml:space="preserve"> </w:t>
-            </w:r>
-            <w:r>
-              <w:t>27</w:t>
-            </w:r>
-            <w:r>
-              <w:t>,</w:t>
-            </w:r>
-            <w:r>
-              <w:t>750</w:t>
-            </w:r>
-          </w:p>
-          <w:p>
-            <w:r>
-              <w:t xml:space="preserve">Vocabulary Size: </w:t>
-            </w:r>
-            <w:r>
-              <w:t xml:space="preserve"> </w:t>
-            </w:r>
-            <w:r>
-              <w:t>7036</w:t>
-            </w:r>
-          </w:p>
-          <w:p>
-            <w:pPr>
-              <w:rPr>
-                <w:b w:val="0"/>
-                <w:bCs w:val="0"/>
-              </w:rPr>
-            </w:pPr>
-          </w:p>
-          <w:p>
-            <w:r>
-              <w:t xml:space="preserve">LSTM Hidden Layers = </w:t>
-            </w:r>
-            <w:r>
-              <w:t>2</w:t>
-            </w:r>
-            <w:r>
-              <w:t>00</w:t>
-            </w:r>
-          </w:p>
-          <w:p>
-            <w:r>
-              <w:t>Batch Size = 100</w:t>
-            </w:r>
-          </w:p>
-          <w:p>
-            <w:pPr>
-              <w:rPr>
-                <w:b w:val="0"/>
-                <w:bCs w:val="0"/>
-              </w:rPr>
-            </w:pPr>
-            <w:r>
-              <w:t>Epochs = 45</w:t>
-            </w:r>
-          </w:p>
-          <w:p>
-            <w:pPr>
-              <w:rPr>
-                <w:b w:val="0"/>
-                <w:bCs w:val="0"/>
-              </w:rPr>
-            </w:pPr>
-          </w:p>
-          <w:p>
-            <w:r>
-              <w:t xml:space="preserve">Wall time: </w:t>
-            </w:r>
-            <w:r>
-              <w:t>1h 25min 7s</w:t>
+              <w:rPr>
+                <w:b/>
+                <w:bCs/>
+                <w:sz w:val="20"/>
+                <w:szCs w:val="20"/>
+              </w:rPr>
+            </w:pPr>
+            <w:r>
+              <w:rPr>
+                <w:sz w:val="20"/>
+                <w:szCs w:val="20"/>
+              </w:rPr>
+              <w:t xml:space="preserve">LSTM Activation Function: </w:t>
+            </w:r>
+            <w:r>
+              <w:rPr>
+                <w:b/>
+                <w:bCs/>
+                <w:sz w:val="20"/>
+                <w:szCs w:val="20"/>
+              </w:rPr>
+              <w:t>tanh</w:t>
+            </w:r>
+          </w:p>
+          <w:p>
+            <w:pPr>
+              <w:cnfStyle w:val="000000100000" w:firstRow="0" w:lastRow="0" w:firstColumn="0" w:lastColumn="0" w:oddVBand="0" w:evenVBand="0" w:oddHBand="1" w:evenHBand="0" w:firstRowFirstColumn="0" w:firstRowLastColumn="0" w:lastRowFirstColumn="0" w:lastRowLastColumn="0"/>
+              <w:rPr>
+                <w:b/>
+                <w:bCs/>
+                <w:sz w:val="20"/>
+                <w:szCs w:val="20"/>
+              </w:rPr>
+            </w:pPr>
+            <w:r>
+              <w:rPr>
+                <w:sz w:val="20"/>
+                <w:szCs w:val="20"/>
+              </w:rPr>
+              <w:t xml:space="preserve">Recurrent Activation Function: </w:t>
+            </w:r>
+            <w:r>
+              <w:rPr>
+                <w:b/>
+                <w:bCs/>
+                <w:sz w:val="20"/>
+                <w:szCs w:val="20"/>
+              </w:rPr>
+              <w:t>hard_sigmoid</w:t>
+            </w:r>
+          </w:p>
+          <w:p>
+            <w:pPr>
+              <w:cnfStyle w:val="000000100000" w:firstRow="0" w:lastRow="0" w:firstColumn="0" w:lastColumn="0" w:oddVBand="0" w:evenVBand="0" w:oddHBand="1" w:evenHBand="0" w:firstRowFirstColumn="0" w:firstRowLastColumn="0" w:lastRowFirstColumn="0" w:lastRowLastColumn="0"/>
+              <w:rPr>
+                <w:b/>
+                <w:bCs/>
+                <w:sz w:val="20"/>
+                <w:szCs w:val="20"/>
+              </w:rPr>
+            </w:pPr>
+            <w:r>
+              <w:rPr>
+                <w:sz w:val="20"/>
+                <w:szCs w:val="20"/>
+              </w:rPr>
+              <w:t xml:space="preserve">Dense Layer Activation: </w:t>
+            </w:r>
+            <w:r>
+              <w:rPr>
+                <w:b/>
+                <w:bCs/>
+                <w:sz w:val="20"/>
+                <w:szCs w:val="20"/>
+              </w:rPr>
+              <w:t>softmax</w:t>
+            </w:r>
+          </w:p>
+          <w:p>
+            <w:pPr>
+              <w:cnfStyle w:val="000000100000" w:firstRow="0" w:lastRow="0" w:firstColumn="0" w:lastColumn="0" w:oddVBand="0" w:evenVBand="0" w:oddHBand="1" w:evenHBand="0" w:firstRowFirstColumn="0" w:firstRowLastColumn="0" w:lastRowFirstColumn="0" w:lastRowLastColumn="0"/>
+            </w:pPr>
+            <w:r>
+              <w:rPr>
+                <w:sz w:val="20"/>
+                <w:szCs w:val="20"/>
+              </w:rPr>
+              <w:t xml:space="preserve">Optimiser: </w:t>
+            </w:r>
+            <w:r>
+              <w:rPr>
+                <w:b/>
+                <w:bCs/>
+                <w:sz w:val="20"/>
+                <w:szCs w:val="20"/>
+              </w:rPr>
+              <w:t>RMSProp</w:t>
             </w:r>
           </w:p>
         </w:tc>
         <w:tc>
           <w:tcPr>
-            <w:tcW w:w="7802" w:type="dxa"/>
+            <w:tcW w:w="4714" w:type="dxa"/>
           </w:tcPr>
           <w:p>
             <w:pPr>
-              <w:cnfStyle w:val="000000000000" w:firstRow="0" w:lastRow="0" w:firstColumn="0" w:lastColumn="0" w:oddVBand="0" w:evenVBand="0" w:oddHBand="0" w:evenHBand="0" w:firstRowFirstColumn="0" w:firstRowLastColumn="0" w:lastRowFirstColumn="0" w:lastRowLastColumn="0"/>
-            </w:pPr>
-            <w:r>
+              <w:cnfStyle w:val="000000100000" w:firstRow="0" w:lastRow="0" w:firstColumn="0" w:lastColumn="0" w:oddVBand="0" w:evenVBand="0" w:oddHBand="1" w:evenHBand="0" w:firstRowFirstColumn="0" w:firstRowLastColumn="0" w:lastRowFirstColumn="0" w:lastRowLastColumn="0"/>
+            </w:pPr>
+            <w:r>
+              <w:rPr>
+                <w:noProof/>
+              </w:rPr>
               <w:drawing>
-                <wp:inline distT="0" distB="0" distL="0" distR="0" wp14:anchorId="0F6ED77F" wp14:editId="2A4DDF9C">
-                  <wp:extent cx="4817110" cy="2392680"/>
-                  <wp:effectExtent l="0" t="0" r="2540" b="7620"/>
-                  <wp:docPr id="4" name="Picture 4"/>
+                <wp:inline distT="0" distB="0" distL="0" distR="0" wp14:anchorId="4B12DEAA" wp14:editId="2DF50656">
+                  <wp:extent cx="2400508" cy="2758679"/>
+                  <wp:effectExtent l="0" t="0" r="0" b="3810"/>
+                  <wp:docPr id="7" name="Picture 7"/>
                   <wp:cNvGraphicFramePr>
                     <a:graphicFrameLocks xmlns:a="http://schemas.openxmlformats.org/drawingml/2006/main" noChangeAspect="1"/>
                   </wp:cNvGraphicFramePr>
@@ -961,7 +1276,7 @@
                         <pic:spPr>
                           <a:xfrm>
                             <a:off x="0" y="0"/>
-                            <a:ext cx="4817110" cy="2392680"/>
+                            <a:ext cx="2400508" cy="2758679"/>
                           </a:xfrm>
                           <a:prstGeom prst="rect">
                             <a:avLst/>
@@ -974,21 +1289,142 @@
               </w:drawing>
             </w:r>
           </w:p>
+          <w:p>
+            <w:pPr>
+              <w:cnfStyle w:val="000000100000" w:firstRow="0" w:lastRow="0" w:firstColumn="0" w:lastColumn="0" w:oddVBand="0" w:evenVBand="0" w:oddHBand="1" w:evenHBand="0" w:firstRowFirstColumn="0" w:firstRowLastColumn="0" w:lastRowFirstColumn="0" w:lastRowLastColumn="0"/>
+            </w:pPr>
+          </w:p>
+        </w:tc>
+      </w:tr>
+      <w:tr>
+        <w:trPr>
+          <w:trHeight w:val="4233"/>
+        </w:trPr>
+        <w:tc>
+          <w:tcPr>
+            <w:cnfStyle w:val="001000000000" w:firstRow="0" w:lastRow="0" w:firstColumn="1" w:lastColumn="0" w:oddVBand="0" w:evenVBand="0" w:oddHBand="0" w:evenHBand="0" w:firstRowFirstColumn="0" w:firstRowLastColumn="0" w:lastRowFirstColumn="0" w:lastRowLastColumn="0"/>
+            <w:tcW w:w="3152" w:type="dxa"/>
+          </w:tcPr>
+          <w:p>
+            <w:r>
+              <w:t>Min Line Length = 1</w:t>
+            </w:r>
+          </w:p>
+          <w:p>
+            <w:pPr>
+              <w:rPr>
+                <w:b w:val="0"/>
+                <w:bCs w:val="0"/>
+              </w:rPr>
+            </w:pPr>
+            <w:r>
+              <w:t>Max Line Length = 12</w:t>
+            </w:r>
+          </w:p>
+          <w:p>
+            <w:r>
+              <w:t>Min Word Frequency = 2</w:t>
+            </w:r>
+          </w:p>
+          <w:p>
+            <w:r>
+              <w:t>Conversations Sample</w:t>
+            </w:r>
+            <w:r>
+              <w:t xml:space="preserve"> = 30</w:t>
+            </w:r>
+            <w:r>
+              <w:t>,</w:t>
+            </w:r>
+            <w:r>
+              <w:t>000</w:t>
+            </w:r>
+          </w:p>
+          <w:p>
+            <w:r>
+              <w:t xml:space="preserve">Questions Used:  </w:t>
+            </w:r>
+            <w:r>
+              <w:t>27</w:t>
+            </w:r>
+            <w:r>
+              <w:t>,</w:t>
+            </w:r>
+            <w:r>
+              <w:t>750</w:t>
+            </w:r>
+          </w:p>
+          <w:p>
+            <w:r>
+              <w:t xml:space="preserve">Vocabulary Size:  </w:t>
+            </w:r>
+            <w:r>
+              <w:t>7036</w:t>
+            </w:r>
+          </w:p>
+          <w:p>
+            <w:pPr>
+              <w:rPr>
+                <w:b w:val="0"/>
+                <w:bCs w:val="0"/>
+              </w:rPr>
+            </w:pPr>
+          </w:p>
+          <w:p>
+            <w:r>
+              <w:t>LSTM Hidden Layers = 200</w:t>
+            </w:r>
+          </w:p>
+          <w:p>
+            <w:r>
+              <w:t>Batch Size = 100</w:t>
+            </w:r>
+          </w:p>
+          <w:p>
+            <w:pPr>
+              <w:rPr>
+                <w:b w:val="0"/>
+                <w:bCs w:val="0"/>
+              </w:rPr>
+            </w:pPr>
+            <w:r>
+              <w:t>Epochs = 45</w:t>
+            </w:r>
+          </w:p>
+          <w:p>
+            <w:pPr>
+              <w:rPr>
+                <w:b w:val="0"/>
+                <w:bCs w:val="0"/>
+              </w:rPr>
+            </w:pPr>
+          </w:p>
+          <w:p>
+            <w:r>
+              <w:t xml:space="preserve">Wall time: </w:t>
+            </w:r>
+            <w:r>
+              <w:t>1h 25min 7s</w:t>
+            </w:r>
+          </w:p>
         </w:tc>
         <w:tc>
           <w:tcPr>
-            <w:tcW w:w="4961" w:type="dxa"/>
+            <w:tcW w:w="7883" w:type="dxa"/>
           </w:tcPr>
           <w:p>
             <w:pPr>
               <w:cnfStyle w:val="000000000000" w:firstRow="0" w:lastRow="0" w:firstColumn="0" w:lastColumn="0" w:oddVBand="0" w:evenVBand="0" w:oddHBand="0" w:evenHBand="0" w:firstRowFirstColumn="0" w:firstRowLastColumn="0" w:lastRowFirstColumn="0" w:lastRowLastColumn="0"/>
             </w:pPr>
             <w:r>
+              <w:rPr>
+                <w:noProof/>
+              </w:rPr>
               <w:drawing>
-                <wp:inline distT="0" distB="0" distL="0" distR="0" wp14:anchorId="2E9C3E3C" wp14:editId="3B0C4762">
-                  <wp:extent cx="2796782" cy="2751058"/>
-                  <wp:effectExtent l="0" t="0" r="3810" b="0"/>
-                  <wp:docPr id="3" name="Picture 3"/>
+                <wp:inline distT="0" distB="0" distL="0" distR="0" wp14:anchorId="2C00DE45" wp14:editId="385BCC6B">
+                  <wp:extent cx="4817110" cy="2392680"/>
+                  <wp:effectExtent l="0" t="0" r="2540" b="7620"/>
+                  <wp:docPr id="4" name="Picture 4"/>
                   <wp:cNvGraphicFramePr>
                     <a:graphicFrameLocks xmlns:a="http://schemas.openxmlformats.org/drawingml/2006/main" noChangeAspect="1"/>
                   </wp:cNvGraphicFramePr>
@@ -1008,7 +1444,7 @@
                         <pic:spPr>
                           <a:xfrm>
                             <a:off x="0" y="0"/>
-                            <a:ext cx="2796782" cy="2751058"/>
+                            <a:ext cx="4817110" cy="2392680"/>
                           </a:xfrm>
                           <a:prstGeom prst="rect">
                             <a:avLst/>
@@ -1024,147 +1460,123 @@
           <w:p>
             <w:pPr>
               <w:cnfStyle w:val="000000000000" w:firstRow="0" w:lastRow="0" w:firstColumn="0" w:lastColumn="0" w:oddVBand="0" w:evenVBand="0" w:oddHBand="0" w:evenHBand="0" w:firstRowFirstColumn="0" w:firstRowLastColumn="0" w:lastRowFirstColumn="0" w:lastRowLastColumn="0"/>
-            </w:pPr>
-          </w:p>
-        </w:tc>
-      </w:tr>
-      <w:tr>
-        <w:trPr>
-          <w:cnfStyle w:val="000000100000" w:firstRow="0" w:lastRow="0" w:firstColumn="0" w:lastColumn="0" w:oddVBand="0" w:evenVBand="0" w:oddHBand="1" w:evenHBand="0" w:firstRowFirstColumn="0" w:firstRowLastColumn="0" w:lastRowFirstColumn="0" w:lastRowLastColumn="0"/>
-          <w:trHeight w:val="4209"/>
-        </w:trPr>
-        <w:tc>
-          <w:tcPr>
-            <w:cnfStyle w:val="001000000000" w:firstRow="0" w:lastRow="0" w:firstColumn="1" w:lastColumn="0" w:oddVBand="0" w:evenVBand="0" w:oddHBand="0" w:evenHBand="0" w:firstRowFirstColumn="0" w:firstRowLastColumn="0" w:lastRowFirstColumn="0" w:lastRowLastColumn="0"/>
-            <w:tcW w:w="3120" w:type="dxa"/>
-          </w:tcPr>
-          <w:p>
-            <w:r>
-              <w:lastRenderedPageBreak/>
-              <w:t>Min Line Length = 1</w:t>
-            </w:r>
-          </w:p>
-          <w:p>
-            <w:pPr>
-              <w:rPr>
-                <w:b w:val="0"/>
-                <w:bCs w:val="0"/>
-              </w:rPr>
-            </w:pPr>
-            <w:r>
-              <w:t>Max Line Length = 12</w:t>
-            </w:r>
-          </w:p>
-          <w:p>
-            <w:r>
-              <w:t>Min Word Frequency = 2</w:t>
-            </w:r>
-          </w:p>
-          <w:p>
-            <w:r>
-              <w:t>Conversations Sample</w:t>
-            </w:r>
-            <w:r>
-              <w:t xml:space="preserve"> = 30</w:t>
-            </w:r>
-            <w:r>
-              <w:t>,</w:t>
-            </w:r>
-            <w:r>
-              <w:t>000</w:t>
-            </w:r>
-          </w:p>
-          <w:p>
-            <w:r>
-              <w:t xml:space="preserve">Questions Used: </w:t>
-            </w:r>
-            <w:r>
-              <w:t>27</w:t>
-            </w:r>
-            <w:r>
-              <w:t>,</w:t>
-            </w:r>
-            <w:r>
-              <w:t>799</w:t>
-            </w:r>
-          </w:p>
-          <w:p>
-            <w:r>
-              <w:t xml:space="preserve">Vocabulary Size: </w:t>
-            </w:r>
-            <w:r>
-              <w:t>6</w:t>
-            </w:r>
-            <w:r>
-              <w:t>,</w:t>
-            </w:r>
-            <w:r>
-              <w:t>994</w:t>
-            </w:r>
-          </w:p>
-          <w:p>
-            <w:pPr>
-              <w:rPr>
-                <w:b w:val="0"/>
-                <w:bCs w:val="0"/>
-              </w:rPr>
-            </w:pPr>
-          </w:p>
-          <w:p>
-            <w:r>
-              <w:t xml:space="preserve">LSTM Hidden Layers = </w:t>
-            </w:r>
-            <w:r>
-              <w:t>4</w:t>
-            </w:r>
-            <w:r>
-              <w:t>00</w:t>
-            </w:r>
-          </w:p>
-          <w:p>
-            <w:r>
-              <w:t>Batch Size = 100</w:t>
-            </w:r>
-          </w:p>
-          <w:p>
-            <w:pPr>
-              <w:rPr>
-                <w:b w:val="0"/>
-                <w:bCs w:val="0"/>
-              </w:rPr>
-            </w:pPr>
-            <w:r>
-              <w:t>Epochs = 45</w:t>
-            </w:r>
-          </w:p>
-          <w:p>
-            <w:pPr>
-              <w:rPr>
-                <w:b w:val="0"/>
-                <w:bCs w:val="0"/>
-              </w:rPr>
-            </w:pPr>
-          </w:p>
-          <w:p>
-            <w:r>
-              <w:t>Wall time: 2h 22min 58s</w:t>
+              <w:rPr>
+                <w:b/>
+                <w:bCs/>
+                <w:sz w:val="20"/>
+                <w:szCs w:val="20"/>
+              </w:rPr>
+            </w:pPr>
+            <w:r>
+              <w:rPr>
+                <w:sz w:val="20"/>
+                <w:szCs w:val="20"/>
+              </w:rPr>
+              <w:t xml:space="preserve">LSTM Activation Function: </w:t>
+            </w:r>
+            <w:r>
+              <w:rPr>
+                <w:b/>
+                <w:bCs/>
+                <w:sz w:val="20"/>
+                <w:szCs w:val="20"/>
+              </w:rPr>
+              <w:t>tanh</w:t>
+            </w:r>
+          </w:p>
+          <w:p>
+            <w:pPr>
+              <w:cnfStyle w:val="000000000000" w:firstRow="0" w:lastRow="0" w:firstColumn="0" w:lastColumn="0" w:oddVBand="0" w:evenVBand="0" w:oddHBand="0" w:evenHBand="0" w:firstRowFirstColumn="0" w:firstRowLastColumn="0" w:lastRowFirstColumn="0" w:lastRowLastColumn="0"/>
+              <w:rPr>
+                <w:b/>
+                <w:bCs/>
+                <w:sz w:val="20"/>
+                <w:szCs w:val="20"/>
+              </w:rPr>
+            </w:pPr>
+            <w:r>
+              <w:rPr>
+                <w:sz w:val="20"/>
+                <w:szCs w:val="20"/>
+              </w:rPr>
+              <w:t xml:space="preserve">Recurrent Activation Function: </w:t>
+            </w:r>
+            <w:r>
+              <w:rPr>
+                <w:b/>
+                <w:bCs/>
+                <w:sz w:val="20"/>
+                <w:szCs w:val="20"/>
+              </w:rPr>
+              <w:t>hard_sigmoid</w:t>
+            </w:r>
+          </w:p>
+          <w:p>
+            <w:pPr>
+              <w:cnfStyle w:val="000000000000" w:firstRow="0" w:lastRow="0" w:firstColumn="0" w:lastColumn="0" w:oddVBand="0" w:evenVBand="0" w:oddHBand="0" w:evenHBand="0" w:firstRowFirstColumn="0" w:firstRowLastColumn="0" w:lastRowFirstColumn="0" w:lastRowLastColumn="0"/>
+              <w:rPr>
+                <w:b/>
+                <w:bCs/>
+                <w:sz w:val="20"/>
+                <w:szCs w:val="20"/>
+              </w:rPr>
+            </w:pPr>
+            <w:r>
+              <w:rPr>
+                <w:sz w:val="20"/>
+                <w:szCs w:val="20"/>
+              </w:rPr>
+              <w:t xml:space="preserve">Dense Layer Activation: </w:t>
+            </w:r>
+            <w:r>
+              <w:rPr>
+                <w:b/>
+                <w:bCs/>
+                <w:sz w:val="20"/>
+                <w:szCs w:val="20"/>
+              </w:rPr>
+              <w:t>softmax</w:t>
+            </w:r>
+          </w:p>
+          <w:p>
+            <w:pPr>
+              <w:cnfStyle w:val="000000000000" w:firstRow="0" w:lastRow="0" w:firstColumn="0" w:lastColumn="0" w:oddVBand="0" w:evenVBand="0" w:oddHBand="0" w:evenHBand="0" w:firstRowFirstColumn="0" w:firstRowLastColumn="0" w:lastRowFirstColumn="0" w:lastRowLastColumn="0"/>
+            </w:pPr>
+            <w:r>
+              <w:rPr>
+                <w:sz w:val="20"/>
+                <w:szCs w:val="20"/>
+              </w:rPr>
+              <w:t xml:space="preserve">Optimiser: </w:t>
+            </w:r>
+            <w:r>
+              <w:rPr>
+                <w:b/>
+                <w:bCs/>
+                <w:sz w:val="20"/>
+                <w:szCs w:val="20"/>
+              </w:rPr>
+              <w:t>RMSProp</w:t>
             </w:r>
           </w:p>
         </w:tc>
         <w:tc>
           <w:tcPr>
-            <w:tcW w:w="7802" w:type="dxa"/>
+            <w:tcW w:w="4714" w:type="dxa"/>
           </w:tcPr>
           <w:p>
             <w:pPr>
-              <w:cnfStyle w:val="000000100000" w:firstRow="0" w:lastRow="0" w:firstColumn="0" w:lastColumn="0" w:oddVBand="0" w:evenVBand="0" w:oddHBand="1" w:evenHBand="0" w:firstRowFirstColumn="0" w:firstRowLastColumn="0" w:lastRowFirstColumn="0" w:lastRowLastColumn="0"/>
-            </w:pPr>
-            <w:r>
+              <w:cnfStyle w:val="000000000000" w:firstRow="0" w:lastRow="0" w:firstColumn="0" w:lastColumn="0" w:oddVBand="0" w:evenVBand="0" w:oddHBand="0" w:evenHBand="0" w:firstRowFirstColumn="0" w:firstRowLastColumn="0" w:lastRowFirstColumn="0" w:lastRowLastColumn="0"/>
+            </w:pPr>
+            <w:r>
+              <w:rPr>
+                <w:noProof/>
+              </w:rPr>
               <w:drawing>
-                <wp:inline distT="0" distB="0" distL="0" distR="0" wp14:anchorId="1421D9EF" wp14:editId="71B25B9F">
-                  <wp:extent cx="4861079" cy="2407920"/>
-                  <wp:effectExtent l="0" t="0" r="0" b="0"/>
-                  <wp:docPr id="2" name="Picture 2"/>
+                <wp:inline distT="0" distB="0" distL="0" distR="0" wp14:anchorId="34BDE60F" wp14:editId="742FA856">
+                  <wp:extent cx="2796782" cy="2751058"/>
+                  <wp:effectExtent l="0" t="0" r="3810" b="0"/>
+                  <wp:docPr id="3" name="Picture 3"/>
                   <wp:cNvGraphicFramePr>
                     <a:graphicFrameLocks xmlns:a="http://schemas.openxmlformats.org/drawingml/2006/main" noChangeAspect="1"/>
                   </wp:cNvGraphicFramePr>
@@ -1184,7 +1596,7 @@
                         <pic:spPr>
                           <a:xfrm>
                             <a:off x="0" y="0"/>
-                            <a:ext cx="4880473" cy="2417527"/>
+                            <a:ext cx="2796782" cy="2751058"/>
                           </a:xfrm>
                           <a:prstGeom prst="rect">
                             <a:avLst/>
@@ -1197,21 +1609,153 @@
               </w:drawing>
             </w:r>
           </w:p>
+          <w:p>
+            <w:pPr>
+              <w:cnfStyle w:val="000000000000" w:firstRow="0" w:lastRow="0" w:firstColumn="0" w:lastColumn="0" w:oddVBand="0" w:evenVBand="0" w:oddHBand="0" w:evenHBand="0" w:firstRowFirstColumn="0" w:firstRowLastColumn="0" w:lastRowFirstColumn="0" w:lastRowLastColumn="0"/>
+            </w:pPr>
+          </w:p>
+        </w:tc>
+      </w:tr>
+      <w:tr>
+        <w:trPr>
+          <w:cnfStyle w:val="000000100000" w:firstRow="0" w:lastRow="0" w:firstColumn="0" w:lastColumn="0" w:oddVBand="0" w:evenVBand="0" w:oddHBand="1" w:evenHBand="0" w:firstRowFirstColumn="0" w:firstRowLastColumn="0" w:lastRowFirstColumn="0" w:lastRowLastColumn="0"/>
+          <w:trHeight w:val="249"/>
+        </w:trPr>
+        <w:tc>
+          <w:tcPr>
+            <w:cnfStyle w:val="001000000000" w:firstRow="0" w:lastRow="0" w:firstColumn="1" w:lastColumn="0" w:oddVBand="0" w:evenVBand="0" w:oddHBand="0" w:evenHBand="0" w:firstRowFirstColumn="0" w:firstRowLastColumn="0" w:lastRowFirstColumn="0" w:lastRowLastColumn="0"/>
+            <w:tcW w:w="3152" w:type="dxa"/>
+          </w:tcPr>
+          <w:p>
+            <w:r>
+              <w:lastRenderedPageBreak/>
+              <w:t>Min Line Length = 1</w:t>
+            </w:r>
+          </w:p>
+          <w:p>
+            <w:pPr>
+              <w:rPr>
+                <w:b w:val="0"/>
+                <w:bCs w:val="0"/>
+              </w:rPr>
+            </w:pPr>
+            <w:r>
+              <w:t>Max Line Length = 12</w:t>
+            </w:r>
+          </w:p>
+          <w:p>
+            <w:r>
+              <w:t>Min Word Frequency = 2</w:t>
+            </w:r>
+          </w:p>
+          <w:p>
+            <w:r>
+              <w:t>Conversations Sample</w:t>
+            </w:r>
+            <w:r>
+              <w:t xml:space="preserve"> = 30</w:t>
+            </w:r>
+            <w:r>
+              <w:t>,</w:t>
+            </w:r>
+            <w:r>
+              <w:t>000</w:t>
+            </w:r>
+          </w:p>
+          <w:p>
+            <w:r>
+              <w:t xml:space="preserve">Questions Used: </w:t>
+            </w:r>
+            <w:r>
+              <w:t>28</w:t>
+            </w:r>
+            <w:r>
+              <w:t>,</w:t>
+            </w:r>
+            <w:r>
+              <w:t>229</w:t>
+            </w:r>
+          </w:p>
+          <w:p>
+            <w:r>
+              <w:t xml:space="preserve">Vocabulary Size: </w:t>
+            </w:r>
+            <w:r>
+              <w:t>7</w:t>
+            </w:r>
+            <w:r>
+              <w:t>,</w:t>
+            </w:r>
+            <w:r>
+              <w:t>057</w:t>
+            </w:r>
+          </w:p>
+          <w:p>
+            <w:pPr>
+              <w:rPr>
+                <w:b w:val="0"/>
+                <w:bCs w:val="0"/>
+              </w:rPr>
+            </w:pPr>
+          </w:p>
+          <w:p>
+            <w:r>
+              <w:t>LSTM Hidden Layers = 400</w:t>
+            </w:r>
+          </w:p>
+          <w:p>
+            <w:r>
+              <w:t>Batch Size = 100</w:t>
+            </w:r>
+          </w:p>
+          <w:p>
+            <w:pPr>
+              <w:rPr>
+                <w:b w:val="0"/>
+                <w:bCs w:val="0"/>
+              </w:rPr>
+            </w:pPr>
+            <w:r>
+              <w:t>Epochs = 45</w:t>
+            </w:r>
+          </w:p>
+          <w:p>
+            <w:pPr>
+              <w:rPr>
+                <w:b w:val="0"/>
+                <w:bCs w:val="0"/>
+              </w:rPr>
+            </w:pPr>
+          </w:p>
+          <w:p>
+            <w:r>
+              <w:t xml:space="preserve">Wall time: 2h </w:t>
+            </w:r>
+            <w:r>
+              <w:t>41</w:t>
+            </w:r>
+            <w:r>
+              <w:t>min 58s</w:t>
+            </w:r>
+          </w:p>
         </w:tc>
         <w:tc>
           <w:tcPr>
-            <w:tcW w:w="4961" w:type="dxa"/>
+            <w:tcW w:w="7883" w:type="dxa"/>
           </w:tcPr>
           <w:p>
             <w:pPr>
               <w:cnfStyle w:val="000000100000" w:firstRow="0" w:lastRow="0" w:firstColumn="0" w:lastColumn="0" w:oddVBand="0" w:evenVBand="0" w:oddHBand="1" w:evenHBand="0" w:firstRowFirstColumn="0" w:firstRowLastColumn="0" w:lastRowFirstColumn="0" w:lastRowLastColumn="0"/>
             </w:pPr>
             <w:r>
+              <w:rPr>
+                <w:noProof/>
+              </w:rPr>
               <w:drawing>
-                <wp:inline distT="0" distB="0" distL="0" distR="0" wp14:anchorId="6271CCA2" wp14:editId="42C45604">
-                  <wp:extent cx="2789162" cy="2697714"/>
-                  <wp:effectExtent l="0" t="0" r="0" b="7620"/>
-                  <wp:docPr id="1" name="Picture 1"/>
+                <wp:inline distT="0" distB="0" distL="0" distR="0" wp14:anchorId="7D6B00BB" wp14:editId="0D0800BF">
+                  <wp:extent cx="4817110" cy="2357755"/>
+                  <wp:effectExtent l="0" t="0" r="2540" b="4445"/>
+                  <wp:docPr id="8" name="Picture 8"/>
                   <wp:cNvGraphicFramePr>
                     <a:graphicFrameLocks xmlns:a="http://schemas.openxmlformats.org/drawingml/2006/main" noChangeAspect="1"/>
                   </wp:cNvGraphicFramePr>
@@ -1231,7 +1775,7 @@
                         <pic:spPr>
                           <a:xfrm>
                             <a:off x="0" y="0"/>
-                            <a:ext cx="2789162" cy="2697714"/>
+                            <a:ext cx="4817110" cy="2357755"/>
                           </a:xfrm>
                           <a:prstGeom prst="rect">
                             <a:avLst/>
@@ -1247,146 +1791,458 @@
           <w:p>
             <w:pPr>
               <w:cnfStyle w:val="000000100000" w:firstRow="0" w:lastRow="0" w:firstColumn="0" w:lastColumn="0" w:oddVBand="0" w:evenVBand="0" w:oddHBand="1" w:evenHBand="0" w:firstRowFirstColumn="0" w:firstRowLastColumn="0" w:lastRowFirstColumn="0" w:lastRowLastColumn="0"/>
-            </w:pPr>
+              <w:rPr>
+                <w:b/>
+                <w:bCs/>
+                <w:sz w:val="20"/>
+                <w:szCs w:val="20"/>
+              </w:rPr>
+            </w:pPr>
+            <w:r>
+              <w:rPr>
+                <w:sz w:val="20"/>
+                <w:szCs w:val="20"/>
+              </w:rPr>
+              <w:t xml:space="preserve">LSTM Activation Function: </w:t>
+            </w:r>
+            <w:r>
+              <w:rPr>
+                <w:b/>
+                <w:bCs/>
+                <w:sz w:val="20"/>
+                <w:szCs w:val="20"/>
+              </w:rPr>
+              <w:t>tanh</w:t>
+            </w:r>
+          </w:p>
+          <w:p>
+            <w:pPr>
+              <w:cnfStyle w:val="000000100000" w:firstRow="0" w:lastRow="0" w:firstColumn="0" w:lastColumn="0" w:oddVBand="0" w:evenVBand="0" w:oddHBand="1" w:evenHBand="0" w:firstRowFirstColumn="0" w:firstRowLastColumn="0" w:lastRowFirstColumn="0" w:lastRowLastColumn="0"/>
+              <w:rPr>
+                <w:b/>
+                <w:bCs/>
+                <w:sz w:val="20"/>
+                <w:szCs w:val="20"/>
+              </w:rPr>
+            </w:pPr>
+            <w:r>
+              <w:rPr>
+                <w:sz w:val="20"/>
+                <w:szCs w:val="20"/>
+              </w:rPr>
+              <w:t xml:space="preserve">Recurrent Activation Function: </w:t>
+            </w:r>
+            <w:r>
+              <w:rPr>
+                <w:b/>
+                <w:bCs/>
+                <w:sz w:val="20"/>
+                <w:szCs w:val="20"/>
+              </w:rPr>
+              <w:t>hard_sigmoid</w:t>
+            </w:r>
+          </w:p>
+          <w:p>
+            <w:pPr>
+              <w:cnfStyle w:val="000000100000" w:firstRow="0" w:lastRow="0" w:firstColumn="0" w:lastColumn="0" w:oddVBand="0" w:evenVBand="0" w:oddHBand="1" w:evenHBand="0" w:firstRowFirstColumn="0" w:firstRowLastColumn="0" w:lastRowFirstColumn="0" w:lastRowLastColumn="0"/>
+              <w:rPr>
+                <w:b/>
+                <w:bCs/>
+                <w:sz w:val="20"/>
+                <w:szCs w:val="20"/>
+              </w:rPr>
+            </w:pPr>
+            <w:r>
+              <w:rPr>
+                <w:sz w:val="20"/>
+                <w:szCs w:val="20"/>
+              </w:rPr>
+              <w:t xml:space="preserve">Dense Layer Activation: </w:t>
+            </w:r>
+            <w:r>
+              <w:rPr>
+                <w:b/>
+                <w:bCs/>
+                <w:sz w:val="20"/>
+                <w:szCs w:val="20"/>
+              </w:rPr>
+              <w:t>softmax</w:t>
+            </w:r>
+          </w:p>
+          <w:p>
+            <w:pPr>
+              <w:cnfStyle w:val="000000100000" w:firstRow="0" w:lastRow="0" w:firstColumn="0" w:lastColumn="0" w:oddVBand="0" w:evenVBand="0" w:oddHBand="1" w:evenHBand="0" w:firstRowFirstColumn="0" w:firstRowLastColumn="0" w:lastRowFirstColumn="0" w:lastRowLastColumn="0"/>
+            </w:pPr>
+            <w:r>
+              <w:rPr>
+                <w:sz w:val="20"/>
+                <w:szCs w:val="20"/>
+              </w:rPr>
+              <w:t>Optimiser: Adam</w:t>
+            </w:r>
+          </w:p>
+        </w:tc>
+        <w:tc>
+          <w:tcPr>
+            <w:tcW w:w="4714" w:type="dxa"/>
+          </w:tcPr>
+          <w:p>
+            <w:pPr>
+              <w:cnfStyle w:val="000000100000" w:firstRow="0" w:lastRow="0" w:firstColumn="0" w:lastColumn="0" w:oddVBand="0" w:evenVBand="0" w:oddHBand="1" w:evenHBand="0" w:firstRowFirstColumn="0" w:firstRowLastColumn="0" w:lastRowFirstColumn="0" w:lastRowLastColumn="0"/>
+            </w:pPr>
+            <w:r>
+              <w:rPr>
+                <w:noProof/>
+              </w:rPr>
+              <w:drawing>
+                <wp:inline distT="0" distB="0" distL="0" distR="0" wp14:anchorId="071147C7" wp14:editId="3CFB4D19">
+                  <wp:extent cx="2825750" cy="2743835"/>
+                  <wp:effectExtent l="0" t="0" r="0" b="0"/>
+                  <wp:docPr id="5" name="Picture 5"/>
+                  <wp:cNvGraphicFramePr>
+                    <a:graphicFrameLocks xmlns:a="http://schemas.openxmlformats.org/drawingml/2006/main" noChangeAspect="1"/>
+                  </wp:cNvGraphicFramePr>
+                  <a:graphic xmlns:a="http://schemas.openxmlformats.org/drawingml/2006/main">
+                    <a:graphicData uri="http://schemas.openxmlformats.org/drawingml/2006/picture">
+                      <pic:pic xmlns:pic="http://schemas.openxmlformats.org/drawingml/2006/picture">
+                        <pic:nvPicPr>
+                          <pic:cNvPr id="1" name=""/>
+                          <pic:cNvPicPr/>
+                        </pic:nvPicPr>
+                        <pic:blipFill>
+                          <a:blip r:embed="rId16"/>
+                          <a:stretch>
+                            <a:fillRect/>
+                          </a:stretch>
+                        </pic:blipFill>
+                        <pic:spPr>
+                          <a:xfrm>
+                            <a:off x="0" y="0"/>
+                            <a:ext cx="2825750" cy="2743835"/>
+                          </a:xfrm>
+                          <a:prstGeom prst="rect">
+                            <a:avLst/>
+                          </a:prstGeom>
+                        </pic:spPr>
+                      </pic:pic>
+                    </a:graphicData>
+                  </a:graphic>
+                </wp:inline>
+              </w:drawing>
+            </w:r>
           </w:p>
         </w:tc>
       </w:tr>
       <w:tr>
         <w:trPr>
-          <w:trHeight w:val="248"/>
+          <w:trHeight w:val="4233"/>
         </w:trPr>
         <w:tc>
           <w:tcPr>
             <w:cnfStyle w:val="001000000000" w:firstRow="0" w:lastRow="0" w:firstColumn="1" w:lastColumn="0" w:oddVBand="0" w:evenVBand="0" w:oddHBand="0" w:evenHBand="0" w:firstRowFirstColumn="0" w:firstRowLastColumn="0" w:lastRowFirstColumn="0" w:lastRowLastColumn="0"/>
-            <w:tcW w:w="3120" w:type="dxa"/>
+            <w:tcW w:w="3152" w:type="dxa"/>
           </w:tcPr>
-          <w:p/>
+          <w:p>
+            <w:r>
+              <w:t>Min Line Length = 1</w:t>
+            </w:r>
+          </w:p>
+          <w:p>
+            <w:pPr>
+              <w:rPr>
+                <w:b w:val="0"/>
+                <w:bCs w:val="0"/>
+              </w:rPr>
+            </w:pPr>
+            <w:r>
+              <w:t>Max Line Length = 12</w:t>
+            </w:r>
+          </w:p>
+          <w:p>
+            <w:r>
+              <w:t>Min Word Frequency = 2</w:t>
+            </w:r>
+          </w:p>
+          <w:p>
+            <w:r>
+              <w:t>Conversations Sample</w:t>
+            </w:r>
+            <w:r>
+              <w:t xml:space="preserve"> = 30</w:t>
+            </w:r>
+            <w:r>
+              <w:t>,</w:t>
+            </w:r>
+            <w:r>
+              <w:t>000</w:t>
+            </w:r>
+          </w:p>
+          <w:p>
+            <w:r>
+              <w:t xml:space="preserve">Questions Used: </w:t>
+            </w:r>
+            <w:r>
+              <w:t>28,229</w:t>
+            </w:r>
+          </w:p>
+          <w:p>
+            <w:r>
+              <w:t xml:space="preserve">Vocabulary Size: </w:t>
+            </w:r>
+            <w:r>
+              <w:t>7,057</w:t>
+            </w:r>
+          </w:p>
+          <w:p>
+            <w:pPr>
+              <w:rPr>
+                <w:b w:val="0"/>
+                <w:bCs w:val="0"/>
+              </w:rPr>
+            </w:pPr>
+          </w:p>
+          <w:p>
+            <w:r>
+              <w:t>LSTM Hidden Layers = 400</w:t>
+            </w:r>
+          </w:p>
+          <w:p>
+            <w:r>
+              <w:t>Batch Size = 100</w:t>
+            </w:r>
+          </w:p>
+          <w:p>
+            <w:pPr>
+              <w:rPr>
+                <w:b w:val="0"/>
+                <w:bCs w:val="0"/>
+              </w:rPr>
+            </w:pPr>
+            <w:r>
+              <w:t>Epochs = 45</w:t>
+            </w:r>
+          </w:p>
+          <w:p>
+            <w:pPr>
+              <w:rPr>
+                <w:b w:val="0"/>
+                <w:bCs w:val="0"/>
+              </w:rPr>
+            </w:pPr>
+          </w:p>
+          <w:p>
+            <w:r>
+              <w:t xml:space="preserve">Wall time: 2h </w:t>
+            </w:r>
+            <w:r>
+              <w:t>3</w:t>
+            </w:r>
+            <w:r>
+              <w:t>5</w:t>
+            </w:r>
+            <w:r>
+              <w:t>min 58s</w:t>
+            </w:r>
+          </w:p>
         </w:tc>
         <w:tc>
           <w:tcPr>
-            <w:tcW w:w="7802" w:type="dxa"/>
+            <w:tcW w:w="7883" w:type="dxa"/>
           </w:tcPr>
           <w:p>
             <w:pPr>
               <w:cnfStyle w:val="000000000000" w:firstRow="0" w:lastRow="0" w:firstColumn="0" w:lastColumn="0" w:oddVBand="0" w:evenVBand="0" w:oddHBand="0" w:evenHBand="0" w:firstRowFirstColumn="0" w:firstRowLastColumn="0" w:lastRowFirstColumn="0" w:lastRowLastColumn="0"/>
             </w:pPr>
+            <w:r>
+              <w:drawing>
+                <wp:inline distT="0" distB="0" distL="0" distR="0" wp14:anchorId="609E035E" wp14:editId="28F42749">
+                  <wp:extent cx="4868545" cy="2373630"/>
+                  <wp:effectExtent l="0" t="0" r="8255" b="7620"/>
+                  <wp:docPr id="11" name="Picture 11"/>
+                  <wp:cNvGraphicFramePr>
+                    <a:graphicFrameLocks xmlns:a="http://schemas.openxmlformats.org/drawingml/2006/main" noChangeAspect="1"/>
+                  </wp:cNvGraphicFramePr>
+                  <a:graphic xmlns:a="http://schemas.openxmlformats.org/drawingml/2006/main">
+                    <a:graphicData uri="http://schemas.openxmlformats.org/drawingml/2006/picture">
+                      <pic:pic xmlns:pic="http://schemas.openxmlformats.org/drawingml/2006/picture">
+                        <pic:nvPicPr>
+                          <pic:cNvPr id="1" name=""/>
+                          <pic:cNvPicPr/>
+                        </pic:nvPicPr>
+                        <pic:blipFill>
+                          <a:blip r:embed="rId17"/>
+                          <a:stretch>
+                            <a:fillRect/>
+                          </a:stretch>
+                        </pic:blipFill>
+                        <pic:spPr>
+                          <a:xfrm>
+                            <a:off x="0" y="0"/>
+                            <a:ext cx="4868545" cy="2373630"/>
+                          </a:xfrm>
+                          <a:prstGeom prst="rect">
+                            <a:avLst/>
+                          </a:prstGeom>
+                        </pic:spPr>
+                      </pic:pic>
+                    </a:graphicData>
+                  </a:graphic>
+                </wp:inline>
+              </w:drawing>
+            </w:r>
+          </w:p>
+          <w:p>
+            <w:pPr>
+              <w:cnfStyle w:val="000000000000" w:firstRow="0" w:lastRow="0" w:firstColumn="0" w:lastColumn="0" w:oddVBand="0" w:evenVBand="0" w:oddHBand="0" w:evenHBand="0" w:firstRowFirstColumn="0" w:firstRowLastColumn="0" w:lastRowFirstColumn="0" w:lastRowLastColumn="0"/>
+              <w:rPr>
+                <w:b/>
+                <w:bCs/>
+                <w:sz w:val="20"/>
+                <w:szCs w:val="20"/>
+              </w:rPr>
+            </w:pPr>
+            <w:r>
+              <w:rPr>
+                <w:sz w:val="20"/>
+                <w:szCs w:val="20"/>
+              </w:rPr>
+              <w:t xml:space="preserve">LSTM Activation Function: </w:t>
+            </w:r>
+            <w:r>
+              <w:rPr>
+                <w:b/>
+                <w:bCs/>
+                <w:sz w:val="20"/>
+                <w:szCs w:val="20"/>
+              </w:rPr>
+              <w:t>tanh</w:t>
+            </w:r>
+          </w:p>
+          <w:p>
+            <w:pPr>
+              <w:cnfStyle w:val="000000000000" w:firstRow="0" w:lastRow="0" w:firstColumn="0" w:lastColumn="0" w:oddVBand="0" w:evenVBand="0" w:oddHBand="0" w:evenHBand="0" w:firstRowFirstColumn="0" w:firstRowLastColumn="0" w:lastRowFirstColumn="0" w:lastRowLastColumn="0"/>
+              <w:rPr>
+                <w:b/>
+                <w:bCs/>
+                <w:sz w:val="20"/>
+                <w:szCs w:val="20"/>
+              </w:rPr>
+            </w:pPr>
+            <w:r>
+              <w:rPr>
+                <w:sz w:val="20"/>
+                <w:szCs w:val="20"/>
+              </w:rPr>
+              <w:t xml:space="preserve">Recurrent Activation Function: </w:t>
+            </w:r>
+            <w:r>
+              <w:rPr>
+                <w:b/>
+                <w:bCs/>
+                <w:sz w:val="20"/>
+                <w:szCs w:val="20"/>
+              </w:rPr>
+              <w:t>hard_sigmoid</w:t>
+            </w:r>
+          </w:p>
+          <w:p>
+            <w:pPr>
+              <w:cnfStyle w:val="000000000000" w:firstRow="0" w:lastRow="0" w:firstColumn="0" w:lastColumn="0" w:oddVBand="0" w:evenVBand="0" w:oddHBand="0" w:evenHBand="0" w:firstRowFirstColumn="0" w:firstRowLastColumn="0" w:lastRowFirstColumn="0" w:lastRowLastColumn="0"/>
+              <w:rPr>
+                <w:b/>
+                <w:bCs/>
+                <w:sz w:val="20"/>
+                <w:szCs w:val="20"/>
+              </w:rPr>
+            </w:pPr>
+            <w:r>
+              <w:rPr>
+                <w:sz w:val="20"/>
+                <w:szCs w:val="20"/>
+              </w:rPr>
+              <w:t xml:space="preserve">Dense Layer Activation: </w:t>
+            </w:r>
+            <w:r>
+              <w:rPr>
+                <w:b/>
+                <w:bCs/>
+                <w:sz w:val="20"/>
+                <w:szCs w:val="20"/>
+              </w:rPr>
+              <w:t>softmax</w:t>
+            </w:r>
+          </w:p>
+          <w:p>
+            <w:pPr>
+              <w:cnfStyle w:val="000000000000" w:firstRow="0" w:lastRow="0" w:firstColumn="0" w:lastColumn="0" w:oddVBand="0" w:evenVBand="0" w:oddHBand="0" w:evenHBand="0" w:firstRowFirstColumn="0" w:firstRowLastColumn="0" w:lastRowFirstColumn="0" w:lastRowLastColumn="0"/>
+            </w:pPr>
+            <w:r>
+              <w:rPr>
+                <w:sz w:val="20"/>
+                <w:szCs w:val="20"/>
+              </w:rPr>
+              <w:t>Optimiser: RMSProp</w:t>
+            </w:r>
           </w:p>
         </w:tc>
         <w:tc>
           <w:tcPr>
-            <w:tcW w:w="4961" w:type="dxa"/>
+            <w:tcW w:w="4714" w:type="dxa"/>
           </w:tcPr>
           <w:p>
             <w:pPr>
               <w:cnfStyle w:val="000000000000" w:firstRow="0" w:lastRow="0" w:firstColumn="0" w:lastColumn="0" w:oddVBand="0" w:evenVBand="0" w:oddHBand="0" w:evenHBand="0" w:firstRowFirstColumn="0" w:firstRowLastColumn="0" w:lastRowFirstColumn="0" w:lastRowLastColumn="0"/>
             </w:pPr>
-          </w:p>
-        </w:tc>
-      </w:tr>
-      <w:tr>
-        <w:trPr>
-          <w:cnfStyle w:val="000000100000" w:firstRow="0" w:lastRow="0" w:firstColumn="0" w:lastColumn="0" w:oddVBand="0" w:evenVBand="0" w:oddHBand="1" w:evenHBand="0" w:firstRowFirstColumn="0" w:firstRowLastColumn="0" w:lastRowFirstColumn="0" w:lastRowLastColumn="0"/>
-          <w:trHeight w:val="260"/>
-        </w:trPr>
-        <w:tc>
-          <w:tcPr>
-            <w:cnfStyle w:val="001000000000" w:firstRow="0" w:lastRow="0" w:firstColumn="1" w:lastColumn="0" w:oddVBand="0" w:evenVBand="0" w:oddHBand="0" w:evenHBand="0" w:firstRowFirstColumn="0" w:firstRowLastColumn="0" w:lastRowFirstColumn="0" w:lastRowLastColumn="0"/>
-            <w:tcW w:w="3120" w:type="dxa"/>
-          </w:tcPr>
-          <w:p/>
-        </w:tc>
-        <w:tc>
-          <w:tcPr>
-            <w:tcW w:w="7802" w:type="dxa"/>
-          </w:tcPr>
-          <w:p>
-            <w:pPr>
-              <w:cnfStyle w:val="000000100000" w:firstRow="0" w:lastRow="0" w:firstColumn="0" w:lastColumn="0" w:oddVBand="0" w:evenVBand="0" w:oddHBand="1" w:evenHBand="0" w:firstRowFirstColumn="0" w:firstRowLastColumn="0" w:lastRowFirstColumn="0" w:lastRowLastColumn="0"/>
-            </w:pPr>
-          </w:p>
-        </w:tc>
-        <w:tc>
-          <w:tcPr>
-            <w:tcW w:w="4961" w:type="dxa"/>
-          </w:tcPr>
-          <w:p>
-            <w:pPr>
-              <w:cnfStyle w:val="000000100000" w:firstRow="0" w:lastRow="0" w:firstColumn="0" w:lastColumn="0" w:oddVBand="0" w:evenVBand="0" w:oddHBand="1" w:evenHBand="0" w:firstRowFirstColumn="0" w:firstRowLastColumn="0" w:lastRowFirstColumn="0" w:lastRowLastColumn="0"/>
-            </w:pPr>
-          </w:p>
-        </w:tc>
-      </w:tr>
-      <w:tr>
-        <w:trPr>
-          <w:trHeight w:val="248"/>
-        </w:trPr>
-        <w:tc>
-          <w:tcPr>
-            <w:cnfStyle w:val="001000000000" w:firstRow="0" w:lastRow="0" w:firstColumn="1" w:lastColumn="0" w:oddVBand="0" w:evenVBand="0" w:oddHBand="0" w:evenHBand="0" w:firstRowFirstColumn="0" w:firstRowLastColumn="0" w:lastRowFirstColumn="0" w:lastRowLastColumn="0"/>
-            <w:tcW w:w="3120" w:type="dxa"/>
-          </w:tcPr>
-          <w:p/>
-        </w:tc>
-        <w:tc>
-          <w:tcPr>
-            <w:tcW w:w="7802" w:type="dxa"/>
-          </w:tcPr>
+            <w:r>
+              <w:drawing>
+                <wp:inline distT="0" distB="0" distL="0" distR="0" wp14:anchorId="675C914D" wp14:editId="653F32FA">
+                  <wp:extent cx="2856230" cy="2453005"/>
+                  <wp:effectExtent l="0" t="0" r="1270" b="4445"/>
+                  <wp:docPr id="1" name="Picture 1"/>
+                  <wp:cNvGraphicFramePr>
+                    <a:graphicFrameLocks xmlns:a="http://schemas.openxmlformats.org/drawingml/2006/main" noChangeAspect="1"/>
+                  </wp:cNvGraphicFramePr>
+                  <a:graphic xmlns:a="http://schemas.openxmlformats.org/drawingml/2006/main">
+                    <a:graphicData uri="http://schemas.openxmlformats.org/drawingml/2006/picture">
+                      <pic:pic xmlns:pic="http://schemas.openxmlformats.org/drawingml/2006/picture">
+                        <pic:nvPicPr>
+                          <pic:cNvPr id="1" name=""/>
+                          <pic:cNvPicPr/>
+                        </pic:nvPicPr>
+                        <pic:blipFill>
+                          <a:blip r:embed="rId18"/>
+                          <a:stretch>
+                            <a:fillRect/>
+                          </a:stretch>
+                        </pic:blipFill>
+                        <pic:spPr>
+                          <a:xfrm>
+                            <a:off x="0" y="0"/>
+                            <a:ext cx="2856230" cy="2453005"/>
+                          </a:xfrm>
+                          <a:prstGeom prst="rect">
+                            <a:avLst/>
+                          </a:prstGeom>
+                        </pic:spPr>
+                      </pic:pic>
+                    </a:graphicData>
+                  </a:graphic>
+                </wp:inline>
+              </w:drawing>
+            </w:r>
+          </w:p>
           <w:p>
             <w:pPr>
               <w:cnfStyle w:val="000000000000" w:firstRow="0" w:lastRow="0" w:firstColumn="0" w:lastColumn="0" w:oddVBand="0" w:evenVBand="0" w:oddHBand="0" w:evenHBand="0" w:firstRowFirstColumn="0" w:firstRowLastColumn="0" w:lastRowFirstColumn="0" w:lastRowLastColumn="0"/>
-            </w:pPr>
-          </w:p>
-        </w:tc>
-        <w:tc>
-          <w:tcPr>
-            <w:tcW w:w="4961" w:type="dxa"/>
-          </w:tcPr>
-          <w:p>
-            <w:pPr>
-              <w:cnfStyle w:val="000000000000" w:firstRow="0" w:lastRow="0" w:firstColumn="0" w:lastColumn="0" w:oddVBand="0" w:evenVBand="0" w:oddHBand="0" w:evenHBand="0" w:firstRowFirstColumn="0" w:firstRowLastColumn="0" w:lastRowFirstColumn="0" w:lastRowLastColumn="0"/>
-            </w:pPr>
-          </w:p>
-        </w:tc>
-      </w:tr>
-      <w:tr>
-        <w:trPr>
-          <w:cnfStyle w:val="000000100000" w:firstRow="0" w:lastRow="0" w:firstColumn="0" w:lastColumn="0" w:oddVBand="0" w:evenVBand="0" w:oddHBand="1" w:evenHBand="0" w:firstRowFirstColumn="0" w:firstRowLastColumn="0" w:lastRowFirstColumn="0" w:lastRowLastColumn="0"/>
-          <w:trHeight w:val="248"/>
-        </w:trPr>
-        <w:tc>
-          <w:tcPr>
-            <w:cnfStyle w:val="001000000000" w:firstRow="0" w:lastRow="0" w:firstColumn="1" w:lastColumn="0" w:oddVBand="0" w:evenVBand="0" w:oddHBand="0" w:evenHBand="0" w:firstRowFirstColumn="0" w:firstRowLastColumn="0" w:lastRowFirstColumn="0" w:lastRowLastColumn="0"/>
-            <w:tcW w:w="3120" w:type="dxa"/>
-          </w:tcPr>
-          <w:p/>
-        </w:tc>
-        <w:tc>
-          <w:tcPr>
-            <w:tcW w:w="7802" w:type="dxa"/>
-          </w:tcPr>
-          <w:p>
-            <w:pPr>
-              <w:cnfStyle w:val="000000100000" w:firstRow="0" w:lastRow="0" w:firstColumn="0" w:lastColumn="0" w:oddVBand="0" w:evenVBand="0" w:oddHBand="1" w:evenHBand="0" w:firstRowFirstColumn="0" w:firstRowLastColumn="0" w:lastRowFirstColumn="0" w:lastRowLastColumn="0"/>
-            </w:pPr>
-          </w:p>
-        </w:tc>
-        <w:tc>
-          <w:tcPr>
-            <w:tcW w:w="4961" w:type="dxa"/>
-          </w:tcPr>
-          <w:p>
-            <w:pPr>
-              <w:cnfStyle w:val="000000100000" w:firstRow="0" w:lastRow="0" w:firstColumn="0" w:lastColumn="0" w:oddVBand="0" w:evenVBand="0" w:oddHBand="1" w:evenHBand="0" w:firstRowFirstColumn="0" w:firstRowLastColumn="0" w:lastRowFirstColumn="0" w:lastRowLastColumn="0"/>
             </w:pPr>
           </w:p>
         </w:tc>
       </w:tr>
     </w:tbl>
     <w:p/>
-    <w:p/>
     <w:sectPr>
       <w:pgSz w:w="16838" w:h="11906" w:orient="landscape"/>
-      <w:pgMar w:top="1440" w:right="1440" w:bottom="1440" w:left="1440" w:header="709" w:footer="709" w:gutter="0"/>
+      <w:pgMar w:top="568" w:right="1440" w:bottom="284" w:left="1276" w:header="709" w:footer="709" w:gutter="0"/>
       <w:cols w:space="708"/>
       <w:docGrid w:linePitch="360"/>
     </w:sectPr>
@@ -1462,14 +2318,522 @@
         <w:rPr>
           <w:rFonts w:ascii="Calibri" w:hAnsi="Calibri" w:cs="Calibri"/>
           <w:color w:val="0000FF"/>
+        </w:rPr>
+        <w:t>https://s3.amazonaws.com/pytorch-tutorial-assets/cornell_movie_dialogs_corpus.zip</w:t>
+      </w:r>
+    </w:p>
+  </w:footnote>
+  <w:footnote w:id="2">
+    <w:p>
+      <w:pPr>
+        <w:pStyle w:val="FootnoteText"/>
+      </w:pPr>
+      <w:r>
+        <w:rPr>
+          <w:rStyle w:val="FootnoteReference"/>
+        </w:rPr>
+        <w:footnoteRef/>
+      </w:r>
+      <w:r>
+        <w:t xml:space="preserve"> </w:t>
+      </w:r>
+      <w:r>
+        <w:t>Le</w:t>
+      </w:r>
+      <w:r>
+        <w:t>,</w:t>
+      </w:r>
+      <w:r>
+        <w:t xml:space="preserve"> Jaitly</w:t>
+      </w:r>
+      <w:r>
+        <w:t>,</w:t>
+      </w:r>
+      <w:r>
+        <w:t xml:space="preserve"> </w:t>
+      </w:r>
+      <w:r>
+        <w:rPr>
+          <w:noProof/>
+          <w:lang w:val="en-GB"/>
+        </w:rPr>
+        <w:t>Hinton</w:t>
+      </w:r>
+      <w:r>
+        <w:rPr>
+          <w:noProof/>
+          <w:lang w:val="en-GB"/>
+        </w:rPr>
+        <w:t xml:space="preserve">: </w:t>
+      </w:r>
+      <w:r>
+        <w:rPr>
+          <w:noProof/>
+          <w:lang w:val="en-GB"/>
+        </w:rPr>
+        <w:t>A Simple Way to Initialize Recurrent Networks of Rectified Linear Units 2015</w:t>
+      </w:r>
+    </w:p>
+  </w:footnote>
+  <w:footnote w:id="3">
+    <w:p>
+      <w:pPr>
+        <w:pStyle w:val="FootnoteText"/>
+        <w:rPr>
+          <w:rFonts w:asciiTheme="minorHAnsi" w:hAnsiTheme="minorHAnsi" w:cstheme="minorHAnsi"/>
+          <w:sz w:val="22"/>
+          <w:szCs w:val="22"/>
+          <w:lang w:val="en-GB"/>
+        </w:rPr>
+      </w:pPr>
+      <w:r>
+        <w:rPr>
+          <w:rStyle w:val="FootnoteReference"/>
+        </w:rPr>
+        <w:footnoteRef/>
+      </w:r>
+      <w:r>
+        <w:t xml:space="preserve"> </w:t>
+      </w:r>
+      <w:r>
+        <w:rPr>
+          <w:rFonts w:asciiTheme="minorHAnsi" w:hAnsiTheme="minorHAnsi" w:cstheme="minorHAnsi"/>
+          <w:color w:val="000000"/>
           <w:sz w:val="22"/>
           <w:szCs w:val="22"/>
         </w:rPr>
-        <w:t>https://s3.amazonaws.com/pytorch-tutorial-assets/cornell_movie_dialogs_corpus.zip</w:t>
+        <w:t xml:space="preserve">Goodfellow, Bengio, Courville: Deep Learning, MIT Press 2016, chapter </w:t>
+      </w:r>
+      <w:r>
+        <w:rPr>
+          <w:rFonts w:asciiTheme="minorHAnsi" w:hAnsiTheme="minorHAnsi" w:cstheme="minorHAnsi"/>
+          <w:color w:val="000000"/>
+          <w:sz w:val="22"/>
+          <w:szCs w:val="22"/>
+        </w:rPr>
+        <w:t>5.1</w:t>
       </w:r>
     </w:p>
   </w:footnote>
 </w:footnotes>
+</file>
+
+<file path=word/numbering.xml><?xml version="1.0" encoding="utf-8"?>
+<w:numbering xmlns:wpc="http://schemas.microsoft.com/office/word/2010/wordprocessingCanvas" xmlns:cx="http://schemas.microsoft.com/office/drawing/2014/chartex" xmlns:cx1="http://schemas.microsoft.com/office/drawing/2015/9/8/chartex" xmlns:cx2="http://schemas.microsoft.com/office/drawing/2015/10/21/chartex" xmlns:cx3="http://schemas.microsoft.com/office/drawing/2016/5/9/chartex" xmlns:cx4="http://schemas.microsoft.com/office/drawing/2016/5/10/chartex" xmlns:cx5="http://schemas.microsoft.com/office/drawing/2016/5/11/chartex" xmlns:cx6="http://schemas.microsoft.com/office/drawing/2016/5/12/chartex" xmlns:cx7="http://schemas.microsoft.com/office/drawing/2016/5/13/chartex" xmlns:cx8="http://schemas.microsoft.com/office/drawing/2016/5/14/chartex" xmlns:mc="http://schemas.openxmlformats.org/markup-compatibility/2006" xmlns:aink="http://schemas.microsoft.com/office/drawing/2016/ink" xmlns:am3d="http://schemas.microsoft.com/office/drawing/2017/model3d" xmlns:o="urn:schemas-microsoft-com:office:office" xmlns:r="http://schemas.openxmlformats.org/officeDocument/2006/relationships" xmlns:m="http://schemas.openxmlformats.org/officeDocument/2006/math" xmlns:v="urn:schemas-microsoft-com:vml" xmlns:wp14="http://schemas.microsoft.com/office/word/2010/wordprocessingDrawing" xmlns:wp="http://schemas.openxmlformats.org/drawingml/2006/wordprocessingDrawing" xmlns:w10="urn:schemas-microsoft-com:office:word" xmlns:w="http://schemas.openxmlformats.org/wordprocessingml/2006/main" xmlns:w14="http://schemas.microsoft.com/office/word/2010/wordml" xmlns:w15="http://schemas.microsoft.com/office/word/2012/wordml" xmlns:w16cid="http://schemas.microsoft.com/office/word/2016/wordml/cid" xmlns:w16se="http://schemas.microsoft.com/office/word/2015/wordml/symex" xmlns:wpg="http://schemas.microsoft.com/office/word/2010/wordprocessingGroup" xmlns:wpi="http://schemas.microsoft.com/office/word/2010/wordprocessingInk" xmlns:wne="http://schemas.microsoft.com/office/word/2006/wordml" xmlns:wps="http://schemas.microsoft.com/office/word/2010/wordprocessingShape" mc:Ignorable="w14 w15 w16se w16cid wp14">
+  <w:abstractNum w:abstractNumId="0" w15:restartNumberingAfterBreak="0">
+    <w:nsid w:val="24A621C6"/>
+    <w:multiLevelType w:val="hybridMultilevel"/>
+    <w:tmpl w:val="C400D8E4"/>
+    <w:lvl w:ilvl="0" w:tplc="08090001">
+      <w:start w:val="1"/>
+      <w:numFmt w:val="bullet"/>
+      <w:lvlText w:val=""/>
+      <w:lvlJc w:val="left"/>
+      <w:pPr>
+        <w:ind w:left="720" w:hanging="360"/>
+      </w:pPr>
+      <w:rPr>
+        <w:rFonts w:ascii="Symbol" w:hAnsi="Symbol" w:hint="default"/>
+      </w:rPr>
+    </w:lvl>
+    <w:lvl w:ilvl="1" w:tplc="08090003" w:tentative="1">
+      <w:start w:val="1"/>
+      <w:numFmt w:val="bullet"/>
+      <w:lvlText w:val="o"/>
+      <w:lvlJc w:val="left"/>
+      <w:pPr>
+        <w:ind w:left="1440" w:hanging="360"/>
+      </w:pPr>
+      <w:rPr>
+        <w:rFonts w:ascii="Courier New" w:hAnsi="Courier New" w:cs="Courier New" w:hint="default"/>
+      </w:rPr>
+    </w:lvl>
+    <w:lvl w:ilvl="2" w:tplc="08090005" w:tentative="1">
+      <w:start w:val="1"/>
+      <w:numFmt w:val="bullet"/>
+      <w:lvlText w:val=""/>
+      <w:lvlJc w:val="left"/>
+      <w:pPr>
+        <w:ind w:left="2160" w:hanging="360"/>
+      </w:pPr>
+      <w:rPr>
+        <w:rFonts w:ascii="Wingdings" w:hAnsi="Wingdings" w:hint="default"/>
+      </w:rPr>
+    </w:lvl>
+    <w:lvl w:ilvl="3" w:tplc="08090001" w:tentative="1">
+      <w:start w:val="1"/>
+      <w:numFmt w:val="bullet"/>
+      <w:lvlText w:val=""/>
+      <w:lvlJc w:val="left"/>
+      <w:pPr>
+        <w:ind w:left="2880" w:hanging="360"/>
+      </w:pPr>
+      <w:rPr>
+        <w:rFonts w:ascii="Symbol" w:hAnsi="Symbol" w:hint="default"/>
+      </w:rPr>
+    </w:lvl>
+    <w:lvl w:ilvl="4" w:tplc="08090003" w:tentative="1">
+      <w:start w:val="1"/>
+      <w:numFmt w:val="bullet"/>
+      <w:lvlText w:val="o"/>
+      <w:lvlJc w:val="left"/>
+      <w:pPr>
+        <w:ind w:left="3600" w:hanging="360"/>
+      </w:pPr>
+      <w:rPr>
+        <w:rFonts w:ascii="Courier New" w:hAnsi="Courier New" w:cs="Courier New" w:hint="default"/>
+      </w:rPr>
+    </w:lvl>
+    <w:lvl w:ilvl="5" w:tplc="08090005" w:tentative="1">
+      <w:start w:val="1"/>
+      <w:numFmt w:val="bullet"/>
+      <w:lvlText w:val=""/>
+      <w:lvlJc w:val="left"/>
+      <w:pPr>
+        <w:ind w:left="4320" w:hanging="360"/>
+      </w:pPr>
+      <w:rPr>
+        <w:rFonts w:ascii="Wingdings" w:hAnsi="Wingdings" w:hint="default"/>
+      </w:rPr>
+    </w:lvl>
+    <w:lvl w:ilvl="6" w:tplc="08090001" w:tentative="1">
+      <w:start w:val="1"/>
+      <w:numFmt w:val="bullet"/>
+      <w:lvlText w:val=""/>
+      <w:lvlJc w:val="left"/>
+      <w:pPr>
+        <w:ind w:left="5040" w:hanging="360"/>
+      </w:pPr>
+      <w:rPr>
+        <w:rFonts w:ascii="Symbol" w:hAnsi="Symbol" w:hint="default"/>
+      </w:rPr>
+    </w:lvl>
+    <w:lvl w:ilvl="7" w:tplc="08090003" w:tentative="1">
+      <w:start w:val="1"/>
+      <w:numFmt w:val="bullet"/>
+      <w:lvlText w:val="o"/>
+      <w:lvlJc w:val="left"/>
+      <w:pPr>
+        <w:ind w:left="5760" w:hanging="360"/>
+      </w:pPr>
+      <w:rPr>
+        <w:rFonts w:ascii="Courier New" w:hAnsi="Courier New" w:cs="Courier New" w:hint="default"/>
+      </w:rPr>
+    </w:lvl>
+    <w:lvl w:ilvl="8" w:tplc="08090005" w:tentative="1">
+      <w:start w:val="1"/>
+      <w:numFmt w:val="bullet"/>
+      <w:lvlText w:val=""/>
+      <w:lvlJc w:val="left"/>
+      <w:pPr>
+        <w:ind w:left="6480" w:hanging="360"/>
+      </w:pPr>
+      <w:rPr>
+        <w:rFonts w:ascii="Wingdings" w:hAnsi="Wingdings" w:hint="default"/>
+      </w:rPr>
+    </w:lvl>
+  </w:abstractNum>
+  <w:abstractNum w:abstractNumId="1" w15:restartNumberingAfterBreak="0">
+    <w:nsid w:val="3BA147BC"/>
+    <w:multiLevelType w:val="hybridMultilevel"/>
+    <w:tmpl w:val="75CC7EDC"/>
+    <w:lvl w:ilvl="0" w:tplc="0809000F">
+      <w:start w:val="1"/>
+      <w:numFmt w:val="decimal"/>
+      <w:lvlText w:val="%1."/>
+      <w:lvlJc w:val="left"/>
+      <w:pPr>
+        <w:ind w:left="720" w:hanging="360"/>
+      </w:pPr>
+    </w:lvl>
+    <w:lvl w:ilvl="1" w:tplc="08090019" w:tentative="1">
+      <w:start w:val="1"/>
+      <w:numFmt w:val="lowerLetter"/>
+      <w:lvlText w:val="%2."/>
+      <w:lvlJc w:val="left"/>
+      <w:pPr>
+        <w:ind w:left="1440" w:hanging="360"/>
+      </w:pPr>
+    </w:lvl>
+    <w:lvl w:ilvl="2" w:tplc="0809001B" w:tentative="1">
+      <w:start w:val="1"/>
+      <w:numFmt w:val="lowerRoman"/>
+      <w:lvlText w:val="%3."/>
+      <w:lvlJc w:val="right"/>
+      <w:pPr>
+        <w:ind w:left="2160" w:hanging="180"/>
+      </w:pPr>
+    </w:lvl>
+    <w:lvl w:ilvl="3" w:tplc="0809000F" w:tentative="1">
+      <w:start w:val="1"/>
+      <w:numFmt w:val="decimal"/>
+      <w:lvlText w:val="%4."/>
+      <w:lvlJc w:val="left"/>
+      <w:pPr>
+        <w:ind w:left="2880" w:hanging="360"/>
+      </w:pPr>
+    </w:lvl>
+    <w:lvl w:ilvl="4" w:tplc="08090019" w:tentative="1">
+      <w:start w:val="1"/>
+      <w:numFmt w:val="lowerLetter"/>
+      <w:lvlText w:val="%5."/>
+      <w:lvlJc w:val="left"/>
+      <w:pPr>
+        <w:ind w:left="3600" w:hanging="360"/>
+      </w:pPr>
+    </w:lvl>
+    <w:lvl w:ilvl="5" w:tplc="0809001B" w:tentative="1">
+      <w:start w:val="1"/>
+      <w:numFmt w:val="lowerRoman"/>
+      <w:lvlText w:val="%6."/>
+      <w:lvlJc w:val="right"/>
+      <w:pPr>
+        <w:ind w:left="4320" w:hanging="180"/>
+      </w:pPr>
+    </w:lvl>
+    <w:lvl w:ilvl="6" w:tplc="0809000F" w:tentative="1">
+      <w:start w:val="1"/>
+      <w:numFmt w:val="decimal"/>
+      <w:lvlText w:val="%7."/>
+      <w:lvlJc w:val="left"/>
+      <w:pPr>
+        <w:ind w:left="5040" w:hanging="360"/>
+      </w:pPr>
+    </w:lvl>
+    <w:lvl w:ilvl="7" w:tplc="08090019" w:tentative="1">
+      <w:start w:val="1"/>
+      <w:numFmt w:val="lowerLetter"/>
+      <w:lvlText w:val="%8."/>
+      <w:lvlJc w:val="left"/>
+      <w:pPr>
+        <w:ind w:left="5760" w:hanging="360"/>
+      </w:pPr>
+    </w:lvl>
+    <w:lvl w:ilvl="8" w:tplc="0809001B" w:tentative="1">
+      <w:start w:val="1"/>
+      <w:numFmt w:val="lowerRoman"/>
+      <w:lvlText w:val="%9."/>
+      <w:lvlJc w:val="right"/>
+      <w:pPr>
+        <w:ind w:left="6480" w:hanging="180"/>
+      </w:pPr>
+    </w:lvl>
+  </w:abstractNum>
+  <w:abstractNum w:abstractNumId="2" w15:restartNumberingAfterBreak="0">
+    <w:nsid w:val="48291BAD"/>
+    <w:multiLevelType w:val="hybridMultilevel"/>
+    <w:tmpl w:val="EB640438"/>
+    <w:lvl w:ilvl="0" w:tplc="08090001">
+      <w:start w:val="1"/>
+      <w:numFmt w:val="bullet"/>
+      <w:lvlText w:val=""/>
+      <w:lvlJc w:val="left"/>
+      <w:pPr>
+        <w:ind w:left="720" w:hanging="360"/>
+      </w:pPr>
+      <w:rPr>
+        <w:rFonts w:ascii="Symbol" w:hAnsi="Symbol" w:hint="default"/>
+      </w:rPr>
+    </w:lvl>
+    <w:lvl w:ilvl="1" w:tplc="08090003" w:tentative="1">
+      <w:start w:val="1"/>
+      <w:numFmt w:val="bullet"/>
+      <w:lvlText w:val="o"/>
+      <w:lvlJc w:val="left"/>
+      <w:pPr>
+        <w:ind w:left="1440" w:hanging="360"/>
+      </w:pPr>
+      <w:rPr>
+        <w:rFonts w:ascii="Courier New" w:hAnsi="Courier New" w:cs="Courier New" w:hint="default"/>
+      </w:rPr>
+    </w:lvl>
+    <w:lvl w:ilvl="2" w:tplc="08090005" w:tentative="1">
+      <w:start w:val="1"/>
+      <w:numFmt w:val="bullet"/>
+      <w:lvlText w:val=""/>
+      <w:lvlJc w:val="left"/>
+      <w:pPr>
+        <w:ind w:left="2160" w:hanging="360"/>
+      </w:pPr>
+      <w:rPr>
+        <w:rFonts w:ascii="Wingdings" w:hAnsi="Wingdings" w:hint="default"/>
+      </w:rPr>
+    </w:lvl>
+    <w:lvl w:ilvl="3" w:tplc="08090001" w:tentative="1">
+      <w:start w:val="1"/>
+      <w:numFmt w:val="bullet"/>
+      <w:lvlText w:val=""/>
+      <w:lvlJc w:val="left"/>
+      <w:pPr>
+        <w:ind w:left="2880" w:hanging="360"/>
+      </w:pPr>
+      <w:rPr>
+        <w:rFonts w:ascii="Symbol" w:hAnsi="Symbol" w:hint="default"/>
+      </w:rPr>
+    </w:lvl>
+    <w:lvl w:ilvl="4" w:tplc="08090003" w:tentative="1">
+      <w:start w:val="1"/>
+      <w:numFmt w:val="bullet"/>
+      <w:lvlText w:val="o"/>
+      <w:lvlJc w:val="left"/>
+      <w:pPr>
+        <w:ind w:left="3600" w:hanging="360"/>
+      </w:pPr>
+      <w:rPr>
+        <w:rFonts w:ascii="Courier New" w:hAnsi="Courier New" w:cs="Courier New" w:hint="default"/>
+      </w:rPr>
+    </w:lvl>
+    <w:lvl w:ilvl="5" w:tplc="08090005" w:tentative="1">
+      <w:start w:val="1"/>
+      <w:numFmt w:val="bullet"/>
+      <w:lvlText w:val=""/>
+      <w:lvlJc w:val="left"/>
+      <w:pPr>
+        <w:ind w:left="4320" w:hanging="360"/>
+      </w:pPr>
+      <w:rPr>
+        <w:rFonts w:ascii="Wingdings" w:hAnsi="Wingdings" w:hint="default"/>
+      </w:rPr>
+    </w:lvl>
+    <w:lvl w:ilvl="6" w:tplc="08090001" w:tentative="1">
+      <w:start w:val="1"/>
+      <w:numFmt w:val="bullet"/>
+      <w:lvlText w:val=""/>
+      <w:lvlJc w:val="left"/>
+      <w:pPr>
+        <w:ind w:left="5040" w:hanging="360"/>
+      </w:pPr>
+      <w:rPr>
+        <w:rFonts w:ascii="Symbol" w:hAnsi="Symbol" w:hint="default"/>
+      </w:rPr>
+    </w:lvl>
+    <w:lvl w:ilvl="7" w:tplc="08090003" w:tentative="1">
+      <w:start w:val="1"/>
+      <w:numFmt w:val="bullet"/>
+      <w:lvlText w:val="o"/>
+      <w:lvlJc w:val="left"/>
+      <w:pPr>
+        <w:ind w:left="5760" w:hanging="360"/>
+      </w:pPr>
+      <w:rPr>
+        <w:rFonts w:ascii="Courier New" w:hAnsi="Courier New" w:cs="Courier New" w:hint="default"/>
+      </w:rPr>
+    </w:lvl>
+    <w:lvl w:ilvl="8" w:tplc="08090005" w:tentative="1">
+      <w:start w:val="1"/>
+      <w:numFmt w:val="bullet"/>
+      <w:lvlText w:val=""/>
+      <w:lvlJc w:val="left"/>
+      <w:pPr>
+        <w:ind w:left="6480" w:hanging="360"/>
+      </w:pPr>
+      <w:rPr>
+        <w:rFonts w:ascii="Wingdings" w:hAnsi="Wingdings" w:hint="default"/>
+      </w:rPr>
+    </w:lvl>
+  </w:abstractNum>
+  <w:abstractNum w:abstractNumId="3" w15:restartNumberingAfterBreak="0">
+    <w:nsid w:val="5C8B06D2"/>
+    <w:multiLevelType w:val="hybridMultilevel"/>
+    <w:tmpl w:val="1F649918"/>
+    <w:lvl w:ilvl="0" w:tplc="08090011">
+      <w:start w:val="1"/>
+      <w:numFmt w:val="decimal"/>
+      <w:lvlText w:val="%1)"/>
+      <w:lvlJc w:val="left"/>
+      <w:pPr>
+        <w:ind w:left="720" w:hanging="360"/>
+      </w:pPr>
+      <w:rPr>
+        <w:rFonts w:hint="default"/>
+      </w:rPr>
+    </w:lvl>
+    <w:lvl w:ilvl="1" w:tplc="08090019" w:tentative="1">
+      <w:start w:val="1"/>
+      <w:numFmt w:val="lowerLetter"/>
+      <w:lvlText w:val="%2."/>
+      <w:lvlJc w:val="left"/>
+      <w:pPr>
+        <w:ind w:left="1440" w:hanging="360"/>
+      </w:pPr>
+    </w:lvl>
+    <w:lvl w:ilvl="2" w:tplc="0809001B" w:tentative="1">
+      <w:start w:val="1"/>
+      <w:numFmt w:val="lowerRoman"/>
+      <w:lvlText w:val="%3."/>
+      <w:lvlJc w:val="right"/>
+      <w:pPr>
+        <w:ind w:left="2160" w:hanging="180"/>
+      </w:pPr>
+    </w:lvl>
+    <w:lvl w:ilvl="3" w:tplc="0809000F" w:tentative="1">
+      <w:start w:val="1"/>
+      <w:numFmt w:val="decimal"/>
+      <w:lvlText w:val="%4."/>
+      <w:lvlJc w:val="left"/>
+      <w:pPr>
+        <w:ind w:left="2880" w:hanging="360"/>
+      </w:pPr>
+    </w:lvl>
+    <w:lvl w:ilvl="4" w:tplc="08090019" w:tentative="1">
+      <w:start w:val="1"/>
+      <w:numFmt w:val="lowerLetter"/>
+      <w:lvlText w:val="%5."/>
+      <w:lvlJc w:val="left"/>
+      <w:pPr>
+        <w:ind w:left="3600" w:hanging="360"/>
+      </w:pPr>
+    </w:lvl>
+    <w:lvl w:ilvl="5" w:tplc="0809001B" w:tentative="1">
+      <w:start w:val="1"/>
+      <w:numFmt w:val="lowerRoman"/>
+      <w:lvlText w:val="%6."/>
+      <w:lvlJc w:val="right"/>
+      <w:pPr>
+        <w:ind w:left="4320" w:hanging="180"/>
+      </w:pPr>
+    </w:lvl>
+    <w:lvl w:ilvl="6" w:tplc="0809000F" w:tentative="1">
+      <w:start w:val="1"/>
+      <w:numFmt w:val="decimal"/>
+      <w:lvlText w:val="%7."/>
+      <w:lvlJc w:val="left"/>
+      <w:pPr>
+        <w:ind w:left="5040" w:hanging="360"/>
+      </w:pPr>
+    </w:lvl>
+    <w:lvl w:ilvl="7" w:tplc="08090019" w:tentative="1">
+      <w:start w:val="1"/>
+      <w:numFmt w:val="lowerLetter"/>
+      <w:lvlText w:val="%8."/>
+      <w:lvlJc w:val="left"/>
+      <w:pPr>
+        <w:ind w:left="5760" w:hanging="360"/>
+      </w:pPr>
+    </w:lvl>
+    <w:lvl w:ilvl="8" w:tplc="0809001B" w:tentative="1">
+      <w:start w:val="1"/>
+      <w:numFmt w:val="lowerRoman"/>
+      <w:lvlText w:val="%9."/>
+      <w:lvlJc w:val="right"/>
+      <w:pPr>
+        <w:ind w:left="6480" w:hanging="180"/>
+      </w:pPr>
+    </w:lvl>
+  </w:abstractNum>
+  <w:num w:numId="1">
+    <w:abstractNumId w:val="2"/>
+  </w:num>
+  <w:num w:numId="2">
+    <w:abstractNumId w:val="0"/>
+  </w:num>
+  <w:num w:numId="3">
+    <w:abstractNumId w:val="1"/>
+  </w:num>
+  <w:num w:numId="4">
+    <w:abstractNumId w:val="3"/>
+  </w:num>
+</w:numbering>
 </file>
 
 <file path=word/styles.xml><?xml version="1.0" encoding="utf-8"?>
@@ -1595,6 +2959,7 @@
     <w:lsdException w:name="HTML Sample" w:semiHidden="1" w:unhideWhenUsed="1"/>
     <w:lsdException w:name="HTML Typewriter" w:semiHidden="1" w:unhideWhenUsed="1"/>
     <w:lsdException w:name="HTML Variable" w:semiHidden="1" w:unhideWhenUsed="1"/>
+    <w:lsdException w:name="Normal Table" w:semiHidden="1" w:unhideWhenUsed="1"/>
     <w:lsdException w:name="annotation subject" w:semiHidden="1" w:unhideWhenUsed="1"/>
     <w:lsdException w:name="No List" w:semiHidden="1" w:unhideWhenUsed="1"/>
     <w:lsdException w:name="Outline List 1" w:semiHidden="1" w:unhideWhenUsed="1"/>
@@ -1640,9 +3005,11 @@
     <w:lsdException w:name="Table Subtle 1" w:semiHidden="1" w:unhideWhenUsed="1"/>
     <w:lsdException w:name="Table Subtle 2" w:semiHidden="1" w:unhideWhenUsed="1"/>
     <w:lsdException w:name="Table Web 1" w:semiHidden="1" w:unhideWhenUsed="1"/>
+    <w:lsdException w:name="Table Web 2" w:semiHidden="1" w:unhideWhenUsed="1"/>
     <w:lsdException w:name="Table Web 3" w:semiHidden="1" w:unhideWhenUsed="1"/>
     <w:lsdException w:name="Balloon Text" w:semiHidden="1" w:unhideWhenUsed="1"/>
     <w:lsdException w:name="Table Grid" w:uiPriority="39"/>
+    <w:lsdException w:name="Table Theme" w:semiHidden="1" w:unhideWhenUsed="1"/>
     <w:lsdException w:name="Placeholder Text" w:semiHidden="1"/>
     <w:lsdException w:name="No Spacing" w:uiPriority="1" w:qFormat="1"/>
     <w:lsdException w:name="Light Shading" w:uiPriority="60"/>
@@ -1868,6 +3235,27 @@
   <w:style w:type="paragraph" w:default="1" w:styleId="Normal">
     <w:name w:val="Normal"/>
     <w:qFormat/>
+  </w:style>
+  <w:style w:type="paragraph" w:styleId="Heading1">
+    <w:name w:val="heading 1"/>
+    <w:basedOn w:val="Normal"/>
+    <w:next w:val="Normal"/>
+    <w:link w:val="Heading1Char"/>
+    <w:uiPriority w:val="9"/>
+    <w:qFormat/>
+    <w:rsid w:val="00202E5E"/>
+    <w:pPr>
+      <w:keepNext/>
+      <w:keepLines/>
+      <w:spacing w:before="240" w:after="0"/>
+      <w:outlineLvl w:val="0"/>
+    </w:pPr>
+    <w:rPr>
+      <w:rFonts w:asciiTheme="majorHAnsi" w:eastAsiaTheme="majorEastAsia" w:hAnsiTheme="majorHAnsi" w:cstheme="majorBidi"/>
+      <w:color w:val="2F5496" w:themeColor="accent1" w:themeShade="BF"/>
+      <w:sz w:val="32"/>
+      <w:szCs w:val="32"/>
+    </w:rPr>
   </w:style>
   <w:style w:type="paragraph" w:styleId="Heading2">
     <w:name w:val="heading 2"/>
@@ -2205,6 +3593,30 @@
       <w:bCs/>
     </w:rPr>
   </w:style>
+  <w:style w:type="paragraph" w:styleId="ListParagraph">
+    <w:name w:val="List Paragraph"/>
+    <w:basedOn w:val="Normal"/>
+    <w:uiPriority w:val="34"/>
+    <w:qFormat/>
+    <w:rsid w:val="002D319C"/>
+    <w:pPr>
+      <w:ind w:left="720"/>
+      <w:contextualSpacing/>
+    </w:pPr>
+  </w:style>
+  <w:style w:type="character" w:customStyle="1" w:styleId="Heading1Char">
+    <w:name w:val="Heading 1 Char"/>
+    <w:basedOn w:val="DefaultParagraphFont"/>
+    <w:link w:val="Heading1"/>
+    <w:uiPriority w:val="9"/>
+    <w:rsid w:val="00202E5E"/>
+    <w:rPr>
+      <w:rFonts w:asciiTheme="majorHAnsi" w:eastAsiaTheme="majorEastAsia" w:hAnsiTheme="majorHAnsi" w:cstheme="majorBidi"/>
+      <w:color w:val="2F5496" w:themeColor="accent1" w:themeShade="BF"/>
+      <w:sz w:val="32"/>
+      <w:szCs w:val="32"/>
+    </w:rPr>
+  </w:style>
 </w:styles>
 </file>
 
@@ -2504,11 +3916,32 @@
 </file>
 
 <file path=customXml/item1.xml><?xml version="1.0" encoding="utf-8"?>
-<b:Sources xmlns:b="http://schemas.openxmlformats.org/officeDocument/2006/bibliography" xmlns="http://schemas.openxmlformats.org/officeDocument/2006/bibliography" SelectedStyle="\APASixthEditionOfficeOnline.xsl" StyleName="APA" Version="6"/>
+<b:Sources xmlns:b="http://schemas.openxmlformats.org/officeDocument/2006/bibliography" xmlns="http://schemas.openxmlformats.org/officeDocument/2006/bibliography" SelectedStyle="\APASixthEditionOfficeOnline.xsl" StyleName="APA" Version="6">
+  <b:Source>
+    <b:Tag>Quo15</b:Tag>
+    <b:SourceType>JournalArticle</b:SourceType>
+    <b:Guid>{059FA1E7-8E3F-4B67-B826-C8E0B3121B37}</b:Guid>
+    <b:Title>A Simple Way to Initialize Recurrent Networks of Rectified Linear Units</b:Title>
+    <b:Year>2015</b:Year>
+    <b:Author>
+      <b:Author>
+        <b:NameList>
+          <b:Person>
+            <b:Last>Hinton</b:Last>
+            <b:First>Quoc</b:First>
+            <b:Middle>V. Le and Navdeep Jaitly and Geoffrey E.</b:Middle>
+          </b:Person>
+        </b:NameList>
+      </b:Author>
+    </b:Author>
+    <b:JournalName>arXiv</b:JournalName>
+    <b:RefOrder>1</b:RefOrder>
+  </b:Source>
+</b:Sources>
 </file>
 
 <file path=customXml/itemProps1.xml><?xml version="1.0" encoding="utf-8"?>
-<ds:datastoreItem xmlns:ds="http://schemas.openxmlformats.org/officeDocument/2006/customXml" ds:itemID="{259A4523-D4E3-4F8D-AABF-D38A69D35B58}">
+<ds:datastoreItem xmlns:ds="http://schemas.openxmlformats.org/officeDocument/2006/customXml" ds:itemID="{2E74130E-A6AA-4ABB-9312-91614C42FE95}">
   <ds:schemaRefs>
     <ds:schemaRef ds:uri="http://schemas.openxmlformats.org/officeDocument/2006/bibliography"/>
   </ds:schemaRefs>

</xml_diff>